<commit_message>
Faltan las limitaciones del poryecto
</commit_message>
<xml_diff>
--- a/memoria.docx
+++ b/memoria.docx
@@ -361,12 +361,14 @@
           <w:pPr>
             <w:rPr>
               <w:rStyle w:val="nfasis"/>
+              <w:rFonts w:asciiTheme="minorHAnsi" w:hAnsiTheme="minorHAnsi"/>
               <w:i w:val="0"/>
             </w:rPr>
           </w:pPr>
           <w:r>
             <w:rPr>
               <w:rStyle w:val="nfasis"/>
+              <w:rFonts w:asciiTheme="minorHAnsi" w:hAnsiTheme="minorHAnsi"/>
               <w:i w:val="0"/>
             </w:rPr>
             <w:t xml:space="preserve">El proyecto </w:t>
@@ -375,6 +377,7 @@
           <w:r>
             <w:rPr>
               <w:rStyle w:val="nfasis"/>
+              <w:rFonts w:asciiTheme="minorHAnsi" w:hAnsiTheme="minorHAnsi"/>
             </w:rPr>
             <w:t>Rubik</w:t>
           </w:r>
@@ -382,6 +385,7 @@
           <w:r>
             <w:rPr>
               <w:rStyle w:val="nfasis"/>
+              <w:rFonts w:asciiTheme="minorHAnsi" w:hAnsiTheme="minorHAnsi"/>
             </w:rPr>
             <w:t xml:space="preserve"> </w:t>
           </w:r>
@@ -389,6 +393,7 @@
           <w:r>
             <w:rPr>
               <w:rStyle w:val="nfasis"/>
+              <w:rFonts w:asciiTheme="minorHAnsi" w:hAnsiTheme="minorHAnsi"/>
             </w:rPr>
             <w:t>Solver</w:t>
           </w:r>
@@ -396,12 +401,14 @@
           <w:r>
             <w:rPr>
               <w:rStyle w:val="nfasis"/>
+              <w:rFonts w:asciiTheme="minorHAnsi" w:hAnsiTheme="minorHAnsi"/>
             </w:rPr>
             <w:t xml:space="preserve"> </w:t>
           </w:r>
           <w:r>
             <w:rPr>
               <w:rStyle w:val="nfasis"/>
+              <w:rFonts w:asciiTheme="minorHAnsi" w:hAnsiTheme="minorHAnsi"/>
               <w:i w:val="0"/>
             </w:rPr>
             <w:t xml:space="preserve">consiste en la construcción de un robot que sea </w:t>
@@ -409,6 +416,7 @@
           <w:r>
             <w:rPr>
               <w:rStyle w:val="nfasis"/>
+              <w:rFonts w:asciiTheme="minorHAnsi" w:hAnsiTheme="minorHAnsi"/>
               <w:i w:val="0"/>
             </w:rPr>
             <w:t>capaz</w:t>
@@ -416,6 +424,7 @@
           <w:r>
             <w:rPr>
               <w:rStyle w:val="nfasis"/>
+              <w:rFonts w:asciiTheme="minorHAnsi" w:hAnsiTheme="minorHAnsi"/>
               <w:i w:val="0"/>
             </w:rPr>
             <w:t xml:space="preserve"> de resolver </w:t>
@@ -423,6 +432,7 @@
           <w:r>
             <w:rPr>
               <w:rStyle w:val="nfasis"/>
+              <w:rFonts w:asciiTheme="minorHAnsi" w:hAnsiTheme="minorHAnsi"/>
               <w:i w:val="0"/>
             </w:rPr>
             <w:t xml:space="preserve">un cubo de </w:t>
@@ -431,6 +441,7 @@
           <w:r>
             <w:rPr>
               <w:rStyle w:val="nfasis"/>
+              <w:rFonts w:asciiTheme="minorHAnsi" w:hAnsiTheme="minorHAnsi"/>
               <w:i w:val="0"/>
             </w:rPr>
             <w:t>rubik</w:t>
@@ -439,6 +450,7 @@
           <w:r>
             <w:rPr>
               <w:rStyle w:val="nfasis"/>
+              <w:rFonts w:asciiTheme="minorHAnsi" w:hAnsiTheme="minorHAnsi"/>
               <w:i w:val="0"/>
             </w:rPr>
             <w:t xml:space="preserve"> de 3x3x3 gracias a la utilización de 8 servomotores y de una cámara para al inicio detectar el estado del cubo.</w:t>
@@ -448,6 +460,7 @@
           <w:pPr>
             <w:rPr>
               <w:rStyle w:val="nfasis"/>
+              <w:rFonts w:asciiTheme="minorHAnsi" w:hAnsiTheme="minorHAnsi"/>
               <w:i w:val="0"/>
             </w:rPr>
           </w:pPr>
@@ -456,12 +469,14 @@
           <w:pPr>
             <w:rPr>
               <w:rStyle w:val="nfasis"/>
+              <w:rFonts w:asciiTheme="minorHAnsi" w:hAnsiTheme="minorHAnsi"/>
               <w:i w:val="0"/>
             </w:rPr>
           </w:pPr>
           <w:r>
             <w:rPr>
               <w:rStyle w:val="nfasis"/>
+              <w:rFonts w:asciiTheme="minorHAnsi" w:hAnsiTheme="minorHAnsi"/>
               <w:i w:val="0"/>
             </w:rPr>
             <w:t xml:space="preserve">El procesador principal encargado de detectar los diferentes colores de cada pieza de las caras del cubo y de realizar el cálculo de los movimientos para resolver el cubo mediante un algoritmo que garantiza menos de 25 movimientos residirá en una </w:t>
@@ -470,6 +485,7 @@
           <w:r>
             <w:rPr>
               <w:rStyle w:val="nfasis"/>
+              <w:rFonts w:asciiTheme="minorHAnsi" w:hAnsiTheme="minorHAnsi"/>
               <w:i w:val="0"/>
             </w:rPr>
             <w:t>Raspberry</w:t>
@@ -478,6 +494,7 @@
           <w:r>
             <w:rPr>
               <w:rStyle w:val="nfasis"/>
+              <w:rFonts w:asciiTheme="minorHAnsi" w:hAnsiTheme="minorHAnsi"/>
               <w:i w:val="0"/>
             </w:rPr>
             <w:t xml:space="preserve"> Pi 2 a la que se le ha acoplado el módulo </w:t>
@@ -486,6 +503,7 @@
           <w:r>
             <w:rPr>
               <w:rStyle w:val="nfasis"/>
+              <w:rFonts w:asciiTheme="minorHAnsi" w:hAnsiTheme="minorHAnsi"/>
               <w:i w:val="0"/>
             </w:rPr>
             <w:t>PiCamera</w:t>
@@ -494,6 +512,7 @@
           <w:r>
             <w:rPr>
               <w:rStyle w:val="nfasis"/>
+              <w:rFonts w:asciiTheme="minorHAnsi" w:hAnsiTheme="minorHAnsi"/>
               <w:i w:val="0"/>
             </w:rPr>
             <w:t>. Por otro lado</w:t>
@@ -501,6 +520,7 @@
           <w:r>
             <w:rPr>
               <w:rStyle w:val="nfasis"/>
+              <w:rFonts w:asciiTheme="minorHAnsi" w:hAnsiTheme="minorHAnsi"/>
               <w:i w:val="0"/>
             </w:rPr>
             <w:t>,</w:t>
@@ -508,6 +528,7 @@
           <w:r>
             <w:rPr>
               <w:rStyle w:val="nfasis"/>
+              <w:rFonts w:asciiTheme="minorHAnsi" w:hAnsiTheme="minorHAnsi"/>
               <w:i w:val="0"/>
             </w:rPr>
             <w:t xml:space="preserve"> es necesario un controlador encargado de gestionar el movimiento de todos los motores para el cual hemos utilizado un </w:t>
@@ -516,6 +537,7 @@
           <w:r>
             <w:rPr>
               <w:rStyle w:val="nfasis"/>
+              <w:rFonts w:asciiTheme="minorHAnsi" w:hAnsiTheme="minorHAnsi"/>
               <w:i w:val="0"/>
             </w:rPr>
             <w:t>Arduino</w:t>
@@ -524,6 +546,7 @@
           <w:r>
             <w:rPr>
               <w:rStyle w:val="nfasis"/>
+              <w:rFonts w:asciiTheme="minorHAnsi" w:hAnsiTheme="minorHAnsi"/>
               <w:i w:val="0"/>
             </w:rPr>
             <w:t xml:space="preserve"> Uno, el cual a través de diversas librerías (creadas específicamente para este proyecto y otras </w:t>
@@ -532,6 +555,7 @@
           <w:r>
             <w:rPr>
               <w:rStyle w:val="nfasis"/>
+              <w:rFonts w:asciiTheme="minorHAnsi" w:hAnsiTheme="minorHAnsi"/>
               <w:i w:val="0"/>
             </w:rPr>
             <w:t>readas</w:t>
@@ -540,6 +564,7 @@
           <w:r>
             <w:rPr>
               <w:rStyle w:val="nfasis"/>
+              <w:rFonts w:asciiTheme="minorHAnsi" w:hAnsiTheme="minorHAnsi"/>
               <w:i w:val="0"/>
             </w:rPr>
             <w:t xml:space="preserve"> por terceros), nos permite girar los 8 servomotores en el rango [0, 180] grados.</w:t>
@@ -576,26 +601,26 @@
     <w:p>
       <w:pPr>
         <w:rPr>
-          <w:rFonts w:eastAsia="Times New Roman"/>
-        </w:rPr>
-      </w:pPr>
-      <w:r>
-        <w:rPr>
-          <w:rFonts w:eastAsia="Times New Roman"/>
+          <w:rFonts w:asciiTheme="minorHAnsi" w:eastAsia="Times New Roman" w:hAnsiTheme="minorHAnsi"/>
+        </w:rPr>
+      </w:pPr>
+      <w:r>
+        <w:rPr>
+          <w:rFonts w:asciiTheme="minorHAnsi" w:eastAsia="Times New Roman" w:hAnsiTheme="minorHAnsi"/>
         </w:rPr>
         <w:t xml:space="preserve">Los actuadores que necesitaremos para este proyecto son 8 servomotores que nos permitirán realizar movimientos sobre las seis caras del cubo de </w:t>
       </w:r>
       <w:proofErr w:type="spellStart"/>
       <w:r>
         <w:rPr>
-          <w:rFonts w:eastAsia="Times New Roman"/>
+          <w:rFonts w:asciiTheme="minorHAnsi" w:eastAsia="Times New Roman" w:hAnsiTheme="minorHAnsi"/>
         </w:rPr>
         <w:t>Rubik</w:t>
       </w:r>
       <w:proofErr w:type="spellEnd"/>
       <w:r>
         <w:rPr>
-          <w:rFonts w:eastAsia="Times New Roman"/>
+          <w:rFonts w:asciiTheme="minorHAnsi" w:eastAsia="Times New Roman" w:hAnsiTheme="minorHAnsi"/>
         </w:rPr>
         <w:t>:</w:t>
       </w:r>
@@ -603,7 +628,7 @@
     <w:p>
       <w:pPr>
         <w:rPr>
-          <w:rFonts w:eastAsia="Times New Roman"/>
+          <w:rFonts w:asciiTheme="minorHAnsi" w:eastAsia="Times New Roman" w:hAnsiTheme="minorHAnsi"/>
         </w:rPr>
       </w:pPr>
     </w:p>
@@ -615,7 +640,7 @@
           <w:numId w:val="4"/>
         </w:numPr>
         <w:rPr>
-          <w:rFonts w:ascii="Times New Roman" w:eastAsia="Times New Roman" w:hAnsi="Times New Roman" w:cs="Times New Roman"/>
+          <w:rFonts w:eastAsia="Times New Roman" w:cs="Times New Roman"/>
           <w:sz w:val="24"/>
           <w:szCs w:val="24"/>
         </w:rPr>
@@ -642,14 +667,14 @@
           <w:numId w:val="4"/>
         </w:numPr>
         <w:rPr>
-          <w:rFonts w:ascii="Times New Roman" w:eastAsia="Times New Roman" w:hAnsi="Times New Roman" w:cs="Times New Roman"/>
+          <w:rFonts w:eastAsia="Times New Roman" w:cs="Times New Roman"/>
           <w:sz w:val="24"/>
           <w:szCs w:val="24"/>
         </w:rPr>
       </w:pPr>
       <w:r>
         <w:rPr>
-          <w:rFonts w:ascii="Times New Roman" w:eastAsia="Times New Roman" w:hAnsi="Times New Roman" w:cs="Times New Roman"/>
+          <w:rFonts w:eastAsia="Times New Roman" w:cs="Times New Roman"/>
           <w:b/>
           <w:sz w:val="24"/>
           <w:szCs w:val="24"/>
@@ -666,7 +691,7 @@
     <w:p>
       <w:pPr>
         <w:rPr>
-          <w:rFonts w:eastAsia="Times New Roman"/>
+          <w:rFonts w:asciiTheme="minorHAnsi" w:eastAsia="Times New Roman" w:hAnsiTheme="minorHAnsi"/>
           <w:lang w:val="es-ES"/>
         </w:rPr>
       </w:pPr>
@@ -674,26 +699,14 @@
     <w:p>
       <w:pPr>
         <w:rPr>
-          <w:rFonts w:eastAsia="Times New Roman"/>
-        </w:rPr>
-      </w:pPr>
-      <w:r>
-        <w:rPr>
-          <w:rFonts w:eastAsia="Times New Roman"/>
-        </w:rPr>
-        <w:t xml:space="preserve">Todos ellos estarán gestionados por el mismo controlador, que a su vez responde a las órdenes del procesador principal. </w:t>
-      </w:r>
-      <w:r>
-        <w:rPr>
-          <w:rFonts w:eastAsia="Times New Roman"/>
-        </w:rPr>
-        <w:t xml:space="preserve">Por </w:t>
-      </w:r>
-      <w:r>
-        <w:rPr>
-          <w:rFonts w:eastAsia="Times New Roman"/>
-        </w:rPr>
-        <w:t>tanto, disponemos de un sistema que con cuatro servomotores principales y cuatro secundarios es capaz de controlar la posición de las seis caras del cubo.</w:t>
+          <w:rFonts w:asciiTheme="minorHAnsi" w:eastAsia="Times New Roman" w:hAnsiTheme="minorHAnsi"/>
+        </w:rPr>
+      </w:pPr>
+      <w:r>
+        <w:rPr>
+          <w:rFonts w:asciiTheme="minorHAnsi" w:eastAsia="Times New Roman" w:hAnsiTheme="minorHAnsi"/>
+        </w:rPr>
+        <w:t>Todos ellos estarán gestionados por el mismo controlador, que a su vez responde a las órdenes del procesador principal. Por tanto, disponemos de un sistema que con cuatro servomotores principales y cuatro secundarios es capaz de controlar la posición de las seis caras del cubo.</w:t>
       </w:r>
     </w:p>
     <w:p>
@@ -726,11 +739,13 @@
     <w:p>
       <w:pPr>
         <w:rPr>
-          <w:lang w:val="es-ES" w:eastAsia="en-US"/>
-        </w:rPr>
-      </w:pPr>
-      <w:r>
-        <w:rPr>
+          <w:rFonts w:asciiTheme="minorHAnsi" w:hAnsiTheme="minorHAnsi"/>
+          <w:lang w:val="es-ES" w:eastAsia="en-US"/>
+        </w:rPr>
+      </w:pPr>
+      <w:r>
+        <w:rPr>
+          <w:rFonts w:asciiTheme="minorHAnsi" w:hAnsiTheme="minorHAnsi"/>
           <w:lang w:val="es-ES" w:eastAsia="en-US"/>
         </w:rPr>
         <w:t xml:space="preserve">El único sensor utilizado en esta práctica es el módulo </w:t>
@@ -738,6 +753,7 @@
       <w:proofErr w:type="spellStart"/>
       <w:r>
         <w:rPr>
+          <w:rFonts w:asciiTheme="minorHAnsi" w:hAnsiTheme="minorHAnsi"/>
           <w:i/>
           <w:lang w:val="es-ES" w:eastAsia="en-US"/>
         </w:rPr>
@@ -746,12 +762,14 @@
       <w:proofErr w:type="spellEnd"/>
       <w:r>
         <w:rPr>
+          <w:rFonts w:asciiTheme="minorHAnsi" w:hAnsiTheme="minorHAnsi"/>
           <w:lang w:val="es-ES" w:eastAsia="en-US"/>
         </w:rPr>
         <w:t xml:space="preserve"> el cual consiste un módulo que integra</w:t>
       </w:r>
       <w:r>
         <w:rPr>
+          <w:rFonts w:asciiTheme="minorHAnsi" w:hAnsiTheme="minorHAnsi"/>
           <w:lang w:val="es-ES" w:eastAsia="en-US"/>
         </w:rPr>
         <w:t xml:space="preserve"> cámara con una lente de ojo de pez y con una resolución de 8MP y que será el responsable de tomar las 6 imágenes correspondientes a cada cara del cubo para posteriormente en la </w:t>
@@ -759,6 +777,7 @@
       <w:proofErr w:type="spellStart"/>
       <w:r>
         <w:rPr>
+          <w:rFonts w:asciiTheme="minorHAnsi" w:hAnsiTheme="minorHAnsi"/>
           <w:lang w:val="es-ES" w:eastAsia="en-US"/>
         </w:rPr>
         <w:t>Raspberry</w:t>
@@ -766,18 +785,21 @@
       <w:proofErr w:type="spellEnd"/>
       <w:r>
         <w:rPr>
+          <w:rFonts w:asciiTheme="minorHAnsi" w:hAnsiTheme="minorHAnsi"/>
           <w:lang w:val="es-ES" w:eastAsia="en-US"/>
         </w:rPr>
         <w:t xml:space="preserve"> Pi procesar dichas imágenes </w:t>
       </w:r>
       <w:r>
         <w:rPr>
+          <w:rFonts w:asciiTheme="minorHAnsi" w:hAnsiTheme="minorHAnsi"/>
           <w:lang w:val="es-ES" w:eastAsia="en-US"/>
         </w:rPr>
         <w:t>para obtener los colores de las piezas de cada cara.</w:t>
       </w:r>
       <w:r>
         <w:rPr>
+          <w:rFonts w:asciiTheme="minorHAnsi" w:hAnsiTheme="minorHAnsi"/>
           <w:lang w:val="es-ES" w:eastAsia="en-US"/>
         </w:rPr>
         <w:t xml:space="preserve"> Este módulo ha sido seleccionado debido a su facilidad de uso mediante la librería </w:t>
@@ -785,6 +807,7 @@
       <w:proofErr w:type="spellStart"/>
       <w:r>
         <w:rPr>
+          <w:rFonts w:asciiTheme="minorHAnsi" w:hAnsiTheme="minorHAnsi"/>
           <w:lang w:val="es-ES" w:eastAsia="en-US"/>
         </w:rPr>
         <w:t>PiCamera</w:t>
@@ -792,6 +815,7 @@
       <w:proofErr w:type="spellEnd"/>
       <w:r>
         <w:rPr>
+          <w:rFonts w:asciiTheme="minorHAnsi" w:hAnsiTheme="minorHAnsi"/>
           <w:lang w:val="es-ES" w:eastAsia="en-US"/>
         </w:rPr>
         <w:t xml:space="preserve"> de Python.</w:t>
@@ -822,71 +846,83 @@
     <w:p>
       <w:pPr>
         <w:rPr>
-          <w:lang w:val="es-ES" w:eastAsia="en-US"/>
-        </w:rPr>
-      </w:pPr>
-      <w:r>
-        <w:rPr>
+          <w:rFonts w:asciiTheme="minorHAnsi" w:hAnsiTheme="minorHAnsi"/>
+          <w:lang w:val="es-ES" w:eastAsia="en-US"/>
+        </w:rPr>
+      </w:pPr>
+      <w:r>
+        <w:rPr>
+          <w:rFonts w:asciiTheme="minorHAnsi" w:hAnsiTheme="minorHAnsi"/>
           <w:lang w:val="es-ES" w:eastAsia="en-US"/>
         </w:rPr>
         <w:t>Para la identificación de l</w:t>
       </w:r>
       <w:r>
         <w:rPr>
+          <w:rFonts w:asciiTheme="minorHAnsi" w:hAnsiTheme="minorHAnsi"/>
           <w:lang w:val="es-ES" w:eastAsia="en-US"/>
         </w:rPr>
         <w:t xml:space="preserve">os colores de las piezas que forman cada cara </w:t>
       </w:r>
       <w:r>
         <w:rPr>
+          <w:rFonts w:asciiTheme="minorHAnsi" w:hAnsiTheme="minorHAnsi"/>
           <w:lang w:val="es-ES" w:eastAsia="en-US"/>
         </w:rPr>
         <w:t xml:space="preserve">aprovechamos que la cámara se encuentra </w:t>
       </w:r>
       <w:r>
         <w:rPr>
+          <w:rFonts w:asciiTheme="minorHAnsi" w:hAnsiTheme="minorHAnsi"/>
           <w:lang w:val="es-ES" w:eastAsia="en-US"/>
         </w:rPr>
         <w:t xml:space="preserve">en una posición fija respecto al cubo para definir unas secciones cuadradas </w:t>
       </w:r>
       <w:r>
         <w:rPr>
+          <w:rFonts w:asciiTheme="minorHAnsi" w:hAnsiTheme="minorHAnsi"/>
           <w:lang w:val="es-ES" w:eastAsia="en-US"/>
         </w:rPr>
         <w:t>en las imágenes en cada una de las piezas que forman cada cara</w:t>
       </w:r>
       <w:r>
         <w:rPr>
+          <w:rFonts w:asciiTheme="minorHAnsi" w:hAnsiTheme="minorHAnsi"/>
           <w:lang w:val="es-ES" w:eastAsia="en-US"/>
         </w:rPr>
         <w:t xml:space="preserve"> </w:t>
       </w:r>
       <w:r>
         <w:rPr>
+          <w:rFonts w:asciiTheme="minorHAnsi" w:hAnsiTheme="minorHAnsi"/>
           <w:lang w:val="es-ES" w:eastAsia="en-US"/>
         </w:rPr>
         <w:t xml:space="preserve">de manera que se realiza la media de los tres colores de cada uno de los píxeles de dicha sección para obtener </w:t>
       </w:r>
       <w:r>
         <w:rPr>
+          <w:rFonts w:asciiTheme="minorHAnsi" w:hAnsiTheme="minorHAnsi"/>
           <w:lang w:val="es-ES" w:eastAsia="en-US"/>
         </w:rPr>
         <w:t>un color representativo de esa cara. Seguidamente se calcula la distancia en el espacio de colores a los 6 colores del cubo y el color con la distancia que sea mínima corresponde con el color de dicha cara.</w:t>
       </w:r>
       <w:r>
         <w:rPr>
+          <w:rFonts w:asciiTheme="minorHAnsi" w:hAnsiTheme="minorHAnsi"/>
           <w:lang w:val="es-ES" w:eastAsia="en-US"/>
         </w:rPr>
         <w:t xml:space="preserve"> Una vez identificado el vector con los colores de las diferentes caras</w:t>
       </w:r>
       <w:r>
         <w:rPr>
+          <w:rFonts w:asciiTheme="minorHAnsi" w:hAnsiTheme="minorHAnsi"/>
           <w:lang w:val="es-ES" w:eastAsia="en-US"/>
         </w:rPr>
         <w:t xml:space="preserve"> es necesario aplicar ciertas transformaciones para simular que el cubo tiene la siguiente estructura</w:t>
       </w:r>
       <w:r>
         <w:rPr>
+          <w:rFonts w:asciiTheme="minorHAnsi" w:hAnsiTheme="minorHAnsi"/>
           <w:lang w:val="es-ES" w:eastAsia="en-US"/>
         </w:rPr>
         <w:t>:</w:t>
@@ -895,6 +931,7 @@
     <w:p>
       <w:pPr>
         <w:rPr>
+          <w:rFonts w:asciiTheme="minorHAnsi" w:hAnsiTheme="minorHAnsi"/>
           <w:lang w:val="es-ES" w:eastAsia="en-US"/>
         </w:rPr>
       </w:pPr>
@@ -903,11 +940,13 @@
       <w:pPr>
         <w:jc w:val="center"/>
         <w:rPr>
+          <w:rFonts w:asciiTheme="minorHAnsi" w:hAnsiTheme="minorHAnsi"/>
           <w:lang w:val="es-ES"/>
         </w:rPr>
       </w:pPr>
       <w:r>
         <w:rPr>
+          <w:rFonts w:asciiTheme="minorHAnsi" w:hAnsiTheme="minorHAnsi"/>
           <w:noProof/>
         </w:rPr>
         <w:drawing>
@@ -963,6 +1002,7 @@
     <w:p>
       <w:pPr>
         <w:rPr>
+          <w:rFonts w:asciiTheme="minorHAnsi" w:hAnsiTheme="minorHAnsi"/>
           <w:lang w:val="es-ES"/>
         </w:rPr>
       </w:pPr>
@@ -970,11 +1010,13 @@
     <w:p>
       <w:pPr>
         <w:rPr>
+          <w:rFonts w:asciiTheme="minorHAnsi" w:hAnsiTheme="minorHAnsi"/>
           <w:lang w:val="es-ES"/>
         </w:rPr>
       </w:pPr>
       <w:r>
         <w:rPr>
+          <w:rFonts w:asciiTheme="minorHAnsi" w:hAnsiTheme="minorHAnsi"/>
           <w:lang w:val="es-ES"/>
         </w:rPr>
         <w:t>Siendo los intervalos, los colores mostrados a continuación:</w:t>
@@ -1052,245 +1094,1542 @@
         <w:t>[45, 53]: Cara blanca</w:t>
       </w:r>
     </w:p>
+    <w:p>
+      <w:pPr>
+        <w:rPr>
+          <w:rFonts w:asciiTheme="minorHAnsi" w:hAnsiTheme="minorHAnsi"/>
+        </w:rPr>
+      </w:pPr>
+    </w:p>
+    <w:p>
+      <w:pPr>
+        <w:rPr>
+          <w:rFonts w:asciiTheme="minorHAnsi" w:hAnsiTheme="minorHAnsi"/>
+        </w:rPr>
+      </w:pPr>
+      <w:r>
+        <w:rPr>
+          <w:rFonts w:asciiTheme="minorHAnsi" w:hAnsiTheme="minorHAnsi"/>
+        </w:rPr>
+        <w:t xml:space="preserve">Se utilizará la </w:t>
+      </w:r>
+      <w:proofErr w:type="spellStart"/>
+      <w:r>
+        <w:rPr>
+          <w:rFonts w:asciiTheme="minorHAnsi" w:hAnsiTheme="minorHAnsi"/>
+        </w:rPr>
+        <w:t>Raspberry</w:t>
+      </w:r>
+      <w:proofErr w:type="spellEnd"/>
+      <w:r>
+        <w:rPr>
+          <w:rFonts w:asciiTheme="minorHAnsi" w:hAnsiTheme="minorHAnsi"/>
+        </w:rPr>
+        <w:t xml:space="preserve"> Pi 2 para procesar las imágenes captadas por la </w:t>
+      </w:r>
+      <w:r>
+        <w:rPr>
+          <w:rFonts w:asciiTheme="minorHAnsi" w:hAnsiTheme="minorHAnsi"/>
+        </w:rPr>
+        <w:t>cámara</w:t>
+      </w:r>
+      <w:r>
+        <w:rPr>
+          <w:rFonts w:asciiTheme="minorHAnsi" w:hAnsiTheme="minorHAnsi"/>
+        </w:rPr>
+        <w:t xml:space="preserve"> y calcular los pasos necesarios para resolver el cubo utilizando el algoritmo de </w:t>
+      </w:r>
+      <w:proofErr w:type="spellStart"/>
+      <w:r>
+        <w:rPr>
+          <w:rFonts w:asciiTheme="minorHAnsi" w:hAnsiTheme="minorHAnsi"/>
+        </w:rPr>
+        <w:t>Kociemba</w:t>
+      </w:r>
+      <w:proofErr w:type="spellEnd"/>
+      <w:r>
+        <w:rPr>
+          <w:rFonts w:asciiTheme="minorHAnsi" w:hAnsiTheme="minorHAnsi"/>
+        </w:rPr>
+        <w:t xml:space="preserve">, el cual es uno de los algoritmos óptimos para resolver el cubo. Se ha decidido utilizar la placa </w:t>
+      </w:r>
+      <w:proofErr w:type="spellStart"/>
+      <w:r>
+        <w:rPr>
+          <w:rFonts w:asciiTheme="minorHAnsi" w:hAnsiTheme="minorHAnsi"/>
+        </w:rPr>
+        <w:t>Raspberry</w:t>
+      </w:r>
+      <w:proofErr w:type="spellEnd"/>
+      <w:r>
+        <w:rPr>
+          <w:rFonts w:asciiTheme="minorHAnsi" w:hAnsiTheme="minorHAnsi"/>
+        </w:rPr>
+        <w:t xml:space="preserve"> Pi 2 debido a su reducido tamaño, el cual nos permite integrarlo fácilmente en la estructura final</w:t>
+      </w:r>
+      <w:r>
+        <w:rPr>
+          <w:rFonts w:asciiTheme="minorHAnsi" w:hAnsiTheme="minorHAnsi"/>
+        </w:rPr>
+        <w:t>.</w:t>
+      </w:r>
+    </w:p>
+    <w:p>
+      <w:pPr>
+        <w:rPr>
+          <w:rFonts w:asciiTheme="minorHAnsi" w:hAnsiTheme="minorHAnsi"/>
+        </w:rPr>
+      </w:pPr>
+    </w:p>
+    <w:p>
+      <w:pPr>
+        <w:rPr>
+          <w:rFonts w:asciiTheme="minorHAnsi" w:eastAsia="Times New Roman" w:hAnsiTheme="minorHAnsi"/>
+        </w:rPr>
+      </w:pPr>
+      <w:r>
+        <w:rPr>
+          <w:rFonts w:asciiTheme="minorHAnsi" w:eastAsia="Times New Roman" w:hAnsiTheme="minorHAnsi"/>
+        </w:rPr>
+        <w:lastRenderedPageBreak/>
+        <w:t xml:space="preserve">Para actuar sobre los servos y hacer que estos giren las diferentes caras del cubo de acuerdo a la solución aportada por el algoritmo de </w:t>
+      </w:r>
+      <w:proofErr w:type="spellStart"/>
+      <w:r>
+        <w:rPr>
+          <w:rFonts w:asciiTheme="minorHAnsi" w:eastAsia="Times New Roman" w:hAnsiTheme="minorHAnsi"/>
+        </w:rPr>
+        <w:t>Kociemba</w:t>
+      </w:r>
+      <w:proofErr w:type="spellEnd"/>
+      <w:r>
+        <w:rPr>
+          <w:rFonts w:asciiTheme="minorHAnsi" w:eastAsia="Times New Roman" w:hAnsiTheme="minorHAnsi"/>
+        </w:rPr>
+        <w:t xml:space="preserve"> ya calculado utilizaremos un microcontrolador </w:t>
+      </w:r>
+      <w:proofErr w:type="spellStart"/>
+      <w:r>
+        <w:rPr>
+          <w:rFonts w:asciiTheme="minorHAnsi" w:eastAsia="Times New Roman" w:hAnsiTheme="minorHAnsi"/>
+        </w:rPr>
+        <w:t>Arduino</w:t>
+      </w:r>
+      <w:proofErr w:type="spellEnd"/>
+      <w:r>
+        <w:rPr>
+          <w:rFonts w:asciiTheme="minorHAnsi" w:eastAsia="Times New Roman" w:hAnsiTheme="minorHAnsi"/>
+        </w:rPr>
+        <w:t xml:space="preserve"> modelo Uno el cual nos permitirá con la librería </w:t>
+      </w:r>
+      <w:proofErr w:type="spellStart"/>
+      <w:r>
+        <w:rPr>
+          <w:rFonts w:asciiTheme="minorHAnsi" w:eastAsia="Times New Roman" w:hAnsiTheme="minorHAnsi"/>
+        </w:rPr>
+        <w:t>servo.h</w:t>
+      </w:r>
+      <w:proofErr w:type="spellEnd"/>
+      <w:r>
+        <w:rPr>
+          <w:rFonts w:asciiTheme="minorHAnsi" w:eastAsia="Times New Roman" w:hAnsiTheme="minorHAnsi"/>
+        </w:rPr>
+        <w:t xml:space="preserve"> </w:t>
+      </w:r>
+      <w:r>
+        <w:rPr>
+          <w:rFonts w:asciiTheme="minorHAnsi" w:eastAsia="Times New Roman" w:hAnsiTheme="minorHAnsi"/>
+        </w:rPr>
+        <w:t>que ya trae por defecto su IDE de programación</w:t>
+      </w:r>
+      <w:r>
+        <w:rPr>
+          <w:rFonts w:asciiTheme="minorHAnsi" w:eastAsia="Times New Roman" w:hAnsiTheme="minorHAnsi"/>
+        </w:rPr>
+        <w:t xml:space="preserve"> junto con una librería propia diseñada para</w:t>
+      </w:r>
+      <w:r>
+        <w:rPr>
+          <w:rFonts w:asciiTheme="minorHAnsi" w:eastAsia="Times New Roman" w:hAnsiTheme="minorHAnsi"/>
+        </w:rPr>
+        <w:t xml:space="preserve"> controlar los 8 servomotores de una manera sencilla.</w:t>
+      </w:r>
+    </w:p>
+    <w:p>
+      <w:pPr>
+        <w:rPr>
+          <w:rFonts w:asciiTheme="minorHAnsi" w:eastAsia="Times New Roman" w:hAnsiTheme="minorHAnsi"/>
+        </w:rPr>
+      </w:pPr>
+    </w:p>
+    <w:p>
+      <w:pPr>
+        <w:rPr>
+          <w:rFonts w:asciiTheme="minorHAnsi" w:eastAsia="Times New Roman" w:hAnsiTheme="minorHAnsi"/>
+        </w:rPr>
+      </w:pPr>
+      <w:r>
+        <w:rPr>
+          <w:rFonts w:asciiTheme="minorHAnsi" w:eastAsia="Times New Roman" w:hAnsiTheme="minorHAnsi"/>
+        </w:rPr>
+        <w:t xml:space="preserve">Para realizar la conexión entre el </w:t>
+      </w:r>
+      <w:proofErr w:type="spellStart"/>
+      <w:r>
+        <w:rPr>
+          <w:rFonts w:asciiTheme="minorHAnsi" w:eastAsia="Times New Roman" w:hAnsiTheme="minorHAnsi"/>
+        </w:rPr>
+        <w:t>Arduino</w:t>
+      </w:r>
+      <w:proofErr w:type="spellEnd"/>
+      <w:r>
+        <w:rPr>
+          <w:rFonts w:asciiTheme="minorHAnsi" w:eastAsia="Times New Roman" w:hAnsiTheme="minorHAnsi"/>
+        </w:rPr>
+        <w:t xml:space="preserve"> y la </w:t>
+      </w:r>
+      <w:proofErr w:type="spellStart"/>
+      <w:r>
+        <w:rPr>
+          <w:rFonts w:asciiTheme="minorHAnsi" w:eastAsia="Times New Roman" w:hAnsiTheme="minorHAnsi"/>
+        </w:rPr>
+        <w:t>Raspberry</w:t>
+      </w:r>
+      <w:proofErr w:type="spellEnd"/>
+      <w:r>
+        <w:rPr>
+          <w:rFonts w:asciiTheme="minorHAnsi" w:eastAsia="Times New Roman" w:hAnsiTheme="minorHAnsi"/>
+        </w:rPr>
+        <w:t xml:space="preserve"> utilizaremos un cable USB (El que se utiliza en la carga del código en el </w:t>
+      </w:r>
+      <w:proofErr w:type="spellStart"/>
+      <w:r>
+        <w:rPr>
+          <w:rFonts w:asciiTheme="minorHAnsi" w:eastAsia="Times New Roman" w:hAnsiTheme="minorHAnsi"/>
+        </w:rPr>
+        <w:t>Arduino</w:t>
+      </w:r>
+      <w:proofErr w:type="spellEnd"/>
+      <w:r>
+        <w:rPr>
+          <w:rFonts w:asciiTheme="minorHAnsi" w:eastAsia="Times New Roman" w:hAnsiTheme="minorHAnsi"/>
+        </w:rPr>
+        <w:t xml:space="preserve">) con una conexión serie para el </w:t>
+      </w:r>
+      <w:proofErr w:type="spellStart"/>
+      <w:r>
+        <w:rPr>
+          <w:rFonts w:asciiTheme="minorHAnsi" w:eastAsia="Times New Roman" w:hAnsiTheme="minorHAnsi"/>
+        </w:rPr>
+        <w:t>envio</w:t>
+      </w:r>
+      <w:proofErr w:type="spellEnd"/>
+      <w:r>
+        <w:rPr>
+          <w:rFonts w:asciiTheme="minorHAnsi" w:eastAsia="Times New Roman" w:hAnsiTheme="minorHAnsi"/>
+        </w:rPr>
+        <w:t xml:space="preserve"> de comandos y recepción de </w:t>
+      </w:r>
+      <w:proofErr w:type="spellStart"/>
+      <w:r>
+        <w:rPr>
+          <w:rFonts w:asciiTheme="minorHAnsi" w:eastAsia="Times New Roman" w:hAnsiTheme="minorHAnsi"/>
+        </w:rPr>
+        <w:t>ACKs</w:t>
+      </w:r>
+      <w:proofErr w:type="spellEnd"/>
+      <w:r>
+        <w:rPr>
+          <w:rFonts w:asciiTheme="minorHAnsi" w:eastAsia="Times New Roman" w:hAnsiTheme="minorHAnsi"/>
+        </w:rPr>
+        <w:t xml:space="preserve"> desde la </w:t>
+      </w:r>
+      <w:proofErr w:type="spellStart"/>
+      <w:r>
+        <w:rPr>
+          <w:rFonts w:asciiTheme="minorHAnsi" w:eastAsia="Times New Roman" w:hAnsiTheme="minorHAnsi"/>
+        </w:rPr>
+        <w:t>Raspberry</w:t>
+      </w:r>
+      <w:proofErr w:type="spellEnd"/>
+      <w:r>
+        <w:rPr>
+          <w:rFonts w:asciiTheme="minorHAnsi" w:eastAsia="Times New Roman" w:hAnsiTheme="minorHAnsi"/>
+        </w:rPr>
+        <w:t xml:space="preserve"> Pi 2.</w:t>
+      </w:r>
+    </w:p>
     <w:p/>
-    <w:p>
-      <w:r>
-        <w:t xml:space="preserve">Se utilizará la </w:t>
+    <w:p/>
+    <w:p>
+      <w:pPr>
+        <w:pStyle w:val="Ttulo1"/>
+        <w:numPr>
+          <w:ilvl w:val="0"/>
+          <w:numId w:val="2"/>
+        </w:numPr>
+      </w:pPr>
+      <w:r>
+        <w:t>Diagrama de montaje mecánico</w:t>
+      </w:r>
+    </w:p>
+    <w:p>
+      <w:pPr>
+        <w:rPr>
+          <w:rFonts w:asciiTheme="minorHAnsi" w:eastAsia="Times New Roman" w:hAnsiTheme="minorHAnsi"/>
+        </w:rPr>
+      </w:pPr>
+      <w:r>
+        <w:rPr>
+          <w:rFonts w:asciiTheme="minorHAnsi" w:hAnsiTheme="minorHAnsi"/>
+          <w:lang w:val="es-ES" w:eastAsia="en-US"/>
+        </w:rPr>
+        <w:t xml:space="preserve">Debido a que se trata de un proyecto muy ambicioso y que no se disponía de mucho tiempo para realizarlo, hemos decidido utilizar para el montaje los diseños para impresora 3D gratuitos proporcionados por el </w:t>
       </w:r>
       <w:proofErr w:type="spellStart"/>
       <w:r>
+        <w:rPr>
+          <w:rFonts w:asciiTheme="minorHAnsi" w:hAnsiTheme="minorHAnsi"/>
+          <w:lang w:val="es-ES" w:eastAsia="en-US"/>
+        </w:rPr>
+        <w:t>aquipo</w:t>
+      </w:r>
+      <w:proofErr w:type="spellEnd"/>
+      <w:r>
+        <w:rPr>
+          <w:rFonts w:asciiTheme="minorHAnsi" w:hAnsiTheme="minorHAnsi"/>
+          <w:lang w:val="es-ES" w:eastAsia="en-US"/>
+        </w:rPr>
+        <w:t xml:space="preserve"> de </w:t>
+      </w:r>
+      <w:r>
+        <w:rPr>
+          <w:rFonts w:asciiTheme="minorHAnsi" w:eastAsia="Times New Roman" w:hAnsiTheme="minorHAnsi"/>
+        </w:rPr>
+        <w:t>OTVINTA. El proyecto que ellos diseñaron se llama RCR3D y es un proyecto orientado a introducir la robótica, la mecánica, la programación y la inteligencia artificial a los niños.</w:t>
+      </w:r>
+    </w:p>
+    <w:p>
+      <w:pPr>
+        <w:rPr>
+          <w:rFonts w:asciiTheme="minorHAnsi" w:eastAsia="Times New Roman" w:hAnsiTheme="minorHAnsi"/>
+        </w:rPr>
+      </w:pPr>
+    </w:p>
+    <w:p>
+      <w:pPr>
+        <w:rPr>
+          <w:rFonts w:asciiTheme="minorHAnsi" w:eastAsia="Times New Roman" w:hAnsiTheme="minorHAnsi"/>
+        </w:rPr>
+      </w:pPr>
+      <w:r>
+        <w:rPr>
+          <w:rFonts w:asciiTheme="minorHAnsi" w:eastAsia="Times New Roman" w:hAnsiTheme="minorHAnsi"/>
+        </w:rPr>
+        <w:t xml:space="preserve">El montaje consta de una estructura principal que rodea el cubo la cual proporciona acceso a 4 brazos </w:t>
+      </w:r>
+      <w:proofErr w:type="spellStart"/>
+      <w:r>
+        <w:rPr>
+          <w:rFonts w:asciiTheme="minorHAnsi" w:eastAsia="Times New Roman" w:hAnsiTheme="minorHAnsi"/>
+        </w:rPr>
+        <w:t>servocontrolados</w:t>
+      </w:r>
+      <w:proofErr w:type="spellEnd"/>
+      <w:r>
+        <w:rPr>
+          <w:rFonts w:asciiTheme="minorHAnsi" w:eastAsia="Times New Roman" w:hAnsiTheme="minorHAnsi"/>
+        </w:rPr>
+        <w:t xml:space="preserve"> que disponen de una pinza rotativa en un extremo y que se acoplaran a 4 de las caras del cubo.</w:t>
+      </w:r>
+      <w:r>
+        <w:rPr>
+          <w:rFonts w:asciiTheme="minorHAnsi" w:eastAsia="Times New Roman" w:hAnsiTheme="minorHAnsi"/>
+        </w:rPr>
+        <w:t xml:space="preserve"> Además, dispone de dos soportes que sostienen la estructura principal.</w:t>
+      </w:r>
+    </w:p>
+    <w:p>
+      <w:pPr>
+        <w:rPr>
+          <w:rFonts w:asciiTheme="minorHAnsi" w:eastAsia="Times New Roman" w:hAnsiTheme="minorHAnsi"/>
+        </w:rPr>
+      </w:pPr>
+      <w:r>
+        <w:rPr>
+          <w:rFonts w:asciiTheme="minorHAnsi" w:eastAsia="Times New Roman" w:hAnsiTheme="minorHAnsi"/>
+        </w:rPr>
+        <w:t>De la estructura principal se extiende hacia la parte trasera un soporte donde va colocada la cámara</w:t>
+      </w:r>
+      <w:r>
+        <w:rPr>
+          <w:rFonts w:asciiTheme="minorHAnsi" w:eastAsia="Times New Roman" w:hAnsiTheme="minorHAnsi"/>
+        </w:rPr>
+        <w:t>.</w:t>
+      </w:r>
+    </w:p>
+    <w:p>
+      <w:pPr>
+        <w:rPr>
+          <w:rFonts w:asciiTheme="minorHAnsi" w:eastAsia="Times New Roman" w:hAnsiTheme="minorHAnsi"/>
+        </w:rPr>
+      </w:pPr>
+      <w:r>
+        <w:rPr>
+          <w:rFonts w:asciiTheme="minorHAnsi" w:eastAsia="Times New Roman" w:hAnsiTheme="minorHAnsi"/>
+        </w:rPr>
+        <w:t>La estructura principal cuenta con 4 espacios para colocar los brazos que se acercan y alejan del cubo con el espacio correspondiente para el servomotor que los extiende y retrae. Por otro lado, estos brazos cuentan cada un espacio donde se coloca el servo que va conectado a la pinza que permite girar cada cara.</w:t>
+      </w:r>
+    </w:p>
+    <w:p>
+      <w:pPr>
+        <w:rPr>
+          <w:rFonts w:asciiTheme="minorHAnsi" w:eastAsia="Times New Roman" w:hAnsiTheme="minorHAnsi"/>
+        </w:rPr>
+      </w:pPr>
+    </w:p>
+    <w:p>
+      <w:pPr>
+        <w:jc w:val="center"/>
+        <w:rPr>
+          <w:rFonts w:asciiTheme="minorHAnsi" w:eastAsia="Times New Roman" w:hAnsiTheme="minorHAnsi"/>
+        </w:rPr>
+      </w:pPr>
+      <w:r>
+        <w:rPr>
+          <w:rFonts w:asciiTheme="minorHAnsi" w:eastAsia="Times New Roman" w:hAnsiTheme="minorHAnsi"/>
+          <w:noProof/>
+        </w:rPr>
+        <w:drawing>
+          <wp:inline distT="0" distB="0" distL="0" distR="0" wp14:anchorId="44464B82" wp14:editId="264B6396">
+            <wp:extent cx="5603473" cy="3221056"/>
+            <wp:effectExtent l="0" t="0" r="10160" b="5080"/>
+            <wp:docPr id="2" name="Imagen 2" descr="esultado de imagen de rubik solver 3d"/>
+            <wp:cNvGraphicFramePr>
+              <a:graphicFrameLocks xmlns:a="http://schemas.openxmlformats.org/drawingml/2006/main" noChangeAspect="1"/>
+            </wp:cNvGraphicFramePr>
+            <a:graphic xmlns:a="http://schemas.openxmlformats.org/drawingml/2006/main">
+              <a:graphicData uri="http://schemas.openxmlformats.org/drawingml/2006/picture">
+                <pic:pic xmlns:pic="http://schemas.openxmlformats.org/drawingml/2006/picture">
+                  <pic:nvPicPr>
+                    <pic:cNvPr id="0" name="Picture 1" descr="esultado de imagen de rubik solver 3d"/>
+                    <pic:cNvPicPr>
+                      <a:picLocks noChangeAspect="1" noChangeArrowheads="1"/>
+                    </pic:cNvPicPr>
+                  </pic:nvPicPr>
+                  <pic:blipFill>
+                    <a:blip r:embed="rId8">
+                      <a:extLst>
+                        <a:ext uri="{28A0092B-C50C-407E-A947-70E740481C1C}">
+                          <a14:useLocalDpi xmlns:a14="http://schemas.microsoft.com/office/drawing/2010/main" val="0"/>
+                        </a:ext>
+                      </a:extLst>
+                    </a:blip>
+                    <a:srcRect/>
+                    <a:stretch>
+                      <a:fillRect/>
+                    </a:stretch>
+                  </pic:blipFill>
+                  <pic:spPr bwMode="auto">
+                    <a:xfrm>
+                      <a:off x="0" y="0"/>
+                      <a:ext cx="5636244" cy="3239894"/>
+                    </a:xfrm>
+                    <a:prstGeom prst="rect">
+                      <a:avLst/>
+                    </a:prstGeom>
+                    <a:noFill/>
+                    <a:ln>
+                      <a:noFill/>
+                    </a:ln>
+                  </pic:spPr>
+                </pic:pic>
+              </a:graphicData>
+            </a:graphic>
+          </wp:inline>
+        </w:drawing>
+      </w:r>
+    </w:p>
+    <w:p>
+      <w:pPr>
+        <w:rPr>
+          <w:rFonts w:asciiTheme="minorHAnsi" w:eastAsia="Times New Roman" w:hAnsiTheme="minorHAnsi"/>
+        </w:rPr>
+      </w:pPr>
+    </w:p>
+    <w:p>
+      <w:pPr>
+        <w:rPr>
+          <w:rFonts w:asciiTheme="minorHAnsi" w:eastAsia="Times New Roman" w:hAnsiTheme="minorHAnsi"/>
+        </w:rPr>
+      </w:pPr>
+      <w:r>
+        <w:rPr>
+          <w:rFonts w:asciiTheme="minorHAnsi" w:eastAsia="Times New Roman" w:hAnsiTheme="minorHAnsi"/>
+        </w:rPr>
+        <w:t>Cada uno de los 4 brazos mecánicos está accionado por un sistema de engranajes formado por los dos servomotores mencionados, el principal (encargado de girar las caras del cubo) y el secundario (encargado de retraer y extender el brazo).</w:t>
+      </w:r>
+    </w:p>
+    <w:p>
+      <w:pPr>
+        <w:rPr>
+          <w:rFonts w:asciiTheme="minorHAnsi" w:eastAsia="Times New Roman" w:hAnsiTheme="minorHAnsi"/>
+        </w:rPr>
+      </w:pPr>
+    </w:p>
+    <w:p>
+      <w:pPr>
+        <w:rPr>
+          <w:rFonts w:asciiTheme="minorHAnsi" w:eastAsia="Times New Roman" w:hAnsiTheme="minorHAnsi"/>
+        </w:rPr>
+      </w:pPr>
+      <w:r>
+        <w:rPr>
+          <w:rFonts w:asciiTheme="minorHAnsi" w:eastAsia="Times New Roman" w:hAnsiTheme="minorHAnsi"/>
+        </w:rPr>
+        <w:t>El primero de ellos (principal) es el DS3218 y es el que se encarga de girar cada cara del cubo mediante la pinza que se le añade al eje. Por otra parte, el servomotor secundario (S3003) será el encargado de alejar y acercar el servomotor primario con su pinza al cubo, de forma que al alejarlo se permita la rotación del cubo (permitiendo que así el servomotor principal agarre con su pinza otra cara).</w:t>
+      </w:r>
+    </w:p>
+    <w:p>
+      <w:pPr>
+        <w:rPr>
+          <w:rFonts w:eastAsia="Times New Roman"/>
+        </w:rPr>
+      </w:pPr>
+    </w:p>
+    <w:p>
+      <w:pPr>
+        <w:rPr>
+          <w:rFonts w:eastAsia="Times New Roman"/>
+        </w:rPr>
+      </w:pPr>
+    </w:p>
+    <w:p>
+      <w:pPr>
+        <w:pStyle w:val="Ttulo1"/>
+        <w:numPr>
+          <w:ilvl w:val="0"/>
+          <w:numId w:val="2"/>
+        </w:numPr>
+      </w:pPr>
+      <w:r>
+        <w:t>Diagrama de montaje</w:t>
+      </w:r>
+      <w:r>
+        <w:t xml:space="preserve"> eléctrico</w:t>
+      </w:r>
+    </w:p>
+    <w:p>
+      <w:pPr>
+        <w:rPr>
+          <w:lang w:val="es-ES" w:eastAsia="en-US"/>
+        </w:rPr>
+      </w:pPr>
+    </w:p>
+    <w:p>
+      <w:pPr>
+        <w:rPr>
+          <w:rFonts w:eastAsia="Times New Roman"/>
+        </w:rPr>
+      </w:pPr>
+      <w:r>
+        <w:rPr>
+          <w:rFonts w:eastAsia="Times New Roman"/>
+          <w:noProof/>
+        </w:rPr>
+        <w:drawing>
+          <wp:inline distT="0" distB="0" distL="0" distR="0" wp14:anchorId="27F3170E" wp14:editId="65B10EA9">
+            <wp:extent cx="5386705" cy="3032760"/>
+            <wp:effectExtent l="0" t="0" r="0" b="0"/>
+            <wp:docPr id="3" name="Imagen 3" descr="../../Captura%20de%20pantalla%202019-05-04%20a%20las%2011.39.11.png"/>
+            <wp:cNvGraphicFramePr>
+              <a:graphicFrameLocks xmlns:a="http://schemas.openxmlformats.org/drawingml/2006/main" noChangeAspect="1"/>
+            </wp:cNvGraphicFramePr>
+            <a:graphic xmlns:a="http://schemas.openxmlformats.org/drawingml/2006/main">
+              <a:graphicData uri="http://schemas.openxmlformats.org/drawingml/2006/picture">
+                <pic:pic xmlns:pic="http://schemas.openxmlformats.org/drawingml/2006/picture">
+                  <pic:nvPicPr>
+                    <pic:cNvPr id="0" name="Picture 1" descr="../../Captura%20de%20pantalla%202019-05-04%20a%20las%2011.39.11.png"/>
+                    <pic:cNvPicPr>
+                      <a:picLocks noChangeAspect="1" noChangeArrowheads="1"/>
+                    </pic:cNvPicPr>
+                  </pic:nvPicPr>
+                  <pic:blipFill>
+                    <a:blip r:embed="rId9">
+                      <a:extLst>
+                        <a:ext uri="{28A0092B-C50C-407E-A947-70E740481C1C}">
+                          <a14:useLocalDpi xmlns:a14="http://schemas.microsoft.com/office/drawing/2010/main" val="0"/>
+                        </a:ext>
+                      </a:extLst>
+                    </a:blip>
+                    <a:srcRect/>
+                    <a:stretch>
+                      <a:fillRect/>
+                    </a:stretch>
+                  </pic:blipFill>
+                  <pic:spPr bwMode="auto">
+                    <a:xfrm>
+                      <a:off x="0" y="0"/>
+                      <a:ext cx="5386705" cy="3032760"/>
+                    </a:xfrm>
+                    <a:prstGeom prst="rect">
+                      <a:avLst/>
+                    </a:prstGeom>
+                    <a:noFill/>
+                    <a:ln>
+                      <a:noFill/>
+                    </a:ln>
+                  </pic:spPr>
+                </pic:pic>
+              </a:graphicData>
+            </a:graphic>
+          </wp:inline>
+        </w:drawing>
+      </w:r>
+    </w:p>
+    <w:p>
+      <w:pPr>
+        <w:rPr>
+          <w:rFonts w:eastAsia="Times New Roman"/>
+        </w:rPr>
+      </w:pPr>
+    </w:p>
+    <w:p>
+      <w:pPr>
+        <w:rPr>
+          <w:rFonts w:asciiTheme="minorHAnsi" w:eastAsia="Times New Roman" w:hAnsiTheme="minorHAnsi"/>
+        </w:rPr>
+      </w:pPr>
+      <w:r>
+        <w:rPr>
+          <w:rFonts w:asciiTheme="minorHAnsi" w:eastAsia="Times New Roman" w:hAnsiTheme="minorHAnsi"/>
+        </w:rPr>
+        <w:t xml:space="preserve">El montaje eléctrico cuenta con 2 fuentes de alimentación bien diferenciadas. La primera de ellas (Vcc1) alimenta a la </w:t>
+      </w:r>
+      <w:proofErr w:type="spellStart"/>
+      <w:r>
+        <w:rPr>
+          <w:rFonts w:asciiTheme="minorHAnsi" w:eastAsia="Times New Roman" w:hAnsiTheme="minorHAnsi"/>
+        </w:rPr>
         <w:t>Raspberry</w:t>
       </w:r>
       <w:proofErr w:type="spellEnd"/>
       <w:r>
-        <w:t xml:space="preserve"> Pi 2 para procesar las imágenes captadas por la </w:t>
-      </w:r>
-      <w:r>
-        <w:t>cámara</w:t>
-      </w:r>
-      <w:r>
-        <w:t xml:space="preserve"> y calcular los pasos necesarios para resolver el cubo utilizando el algoritmo de </w:t>
+        <w:rPr>
+          <w:rFonts w:asciiTheme="minorHAnsi" w:eastAsia="Times New Roman" w:hAnsiTheme="minorHAnsi"/>
+        </w:rPr>
+        <w:t xml:space="preserve"> Pi y está a su vez al </w:t>
       </w:r>
       <w:proofErr w:type="spellStart"/>
       <w:r>
+        <w:rPr>
+          <w:rFonts w:asciiTheme="minorHAnsi" w:eastAsia="Times New Roman" w:hAnsiTheme="minorHAnsi"/>
+        </w:rPr>
+        <w:t>Arduino</w:t>
+      </w:r>
+      <w:proofErr w:type="spellEnd"/>
+      <w:r>
+        <w:rPr>
+          <w:rFonts w:asciiTheme="minorHAnsi" w:eastAsia="Times New Roman" w:hAnsiTheme="minorHAnsi"/>
+        </w:rPr>
+        <w:t xml:space="preserve"> y es de 5V. La segunda a su vez hemos decidido dividirla en dos fuentes ambas de 5 </w:t>
+      </w:r>
+      <w:r>
+        <w:rPr>
+          <w:rFonts w:asciiTheme="minorHAnsi" w:eastAsia="Times New Roman" w:hAnsiTheme="minorHAnsi"/>
+        </w:rPr>
+        <w:t>voltios,</w:t>
+      </w:r>
+      <w:r>
+        <w:rPr>
+          <w:rFonts w:asciiTheme="minorHAnsi" w:eastAsia="Times New Roman" w:hAnsiTheme="minorHAnsi"/>
+        </w:rPr>
+        <w:t xml:space="preserve"> pero una de 1 amperio y otra de 2 amperios. Esto es así porque </w:t>
+      </w:r>
+      <w:r>
+        <w:rPr>
+          <w:rFonts w:asciiTheme="minorHAnsi" w:eastAsia="Times New Roman" w:hAnsiTheme="minorHAnsi"/>
+        </w:rPr>
+        <w:t>los motores encargados de mover las caras del cubo (principales)</w:t>
+      </w:r>
+      <w:r>
+        <w:rPr>
+          <w:rFonts w:asciiTheme="minorHAnsi" w:eastAsia="Times New Roman" w:hAnsiTheme="minorHAnsi"/>
+        </w:rPr>
+        <w:t xml:space="preserve"> necesitan una mayor potencia que los encargados de acercar y alejar las pinzas de las caras del cubo (secundarios).</w:t>
+      </w:r>
+    </w:p>
+    <w:p>
+      <w:pPr>
+        <w:rPr>
+          <w:rFonts w:asciiTheme="minorHAnsi" w:eastAsia="Times New Roman" w:hAnsiTheme="minorHAnsi"/>
+        </w:rPr>
+      </w:pPr>
+      <w:r>
+        <w:rPr>
+          <w:rFonts w:asciiTheme="minorHAnsi" w:eastAsia="Times New Roman" w:hAnsiTheme="minorHAnsi"/>
+        </w:rPr>
+        <w:t xml:space="preserve">La cámara no necesita ninguna alimentación externa ya que es proporcionada por la </w:t>
+      </w:r>
+      <w:proofErr w:type="spellStart"/>
+      <w:r>
+        <w:rPr>
+          <w:rFonts w:asciiTheme="minorHAnsi" w:eastAsia="Times New Roman" w:hAnsiTheme="minorHAnsi"/>
+        </w:rPr>
+        <w:t>Raspberry</w:t>
+      </w:r>
+      <w:proofErr w:type="spellEnd"/>
+      <w:r>
+        <w:rPr>
+          <w:rFonts w:asciiTheme="minorHAnsi" w:eastAsia="Times New Roman" w:hAnsiTheme="minorHAnsi"/>
+        </w:rPr>
+        <w:t xml:space="preserve"> Pi.</w:t>
+      </w:r>
+    </w:p>
+    <w:p>
+      <w:pPr>
+        <w:rPr>
+          <w:rFonts w:eastAsia="Times New Roman"/>
+        </w:rPr>
+      </w:pPr>
+    </w:p>
+    <w:p>
+      <w:pPr>
+        <w:rPr>
+          <w:rFonts w:eastAsia="Times New Roman"/>
+        </w:rPr>
+      </w:pPr>
+    </w:p>
+    <w:p>
+      <w:pPr>
+        <w:pStyle w:val="Ttulo1"/>
+        <w:numPr>
+          <w:ilvl w:val="0"/>
+          <w:numId w:val="2"/>
+        </w:numPr>
+      </w:pPr>
+      <w:r>
+        <w:t>Estructura del programa principal</w:t>
+      </w:r>
+    </w:p>
+    <w:p>
+      <w:pPr>
+        <w:rPr>
+          <w:lang w:val="es-ES" w:eastAsia="en-US"/>
+        </w:rPr>
+      </w:pPr>
+    </w:p>
+    <w:p>
+      <w:pPr>
+        <w:rPr>
+          <w:rFonts w:asciiTheme="minorHAnsi" w:hAnsiTheme="minorHAnsi"/>
+          <w:lang w:val="es-ES" w:eastAsia="en-US"/>
+        </w:rPr>
+      </w:pPr>
+      <w:r>
+        <w:rPr>
+          <w:rFonts w:asciiTheme="minorHAnsi" w:hAnsiTheme="minorHAnsi"/>
+          <w:lang w:val="es-ES" w:eastAsia="en-US"/>
+        </w:rPr>
+        <w:t>El programa está dividido en dos partes y dos fases.</w:t>
+      </w:r>
+    </w:p>
+    <w:p>
+      <w:pPr>
+        <w:rPr>
+          <w:rFonts w:asciiTheme="minorHAnsi" w:hAnsiTheme="minorHAnsi"/>
+          <w:lang w:val="es-ES" w:eastAsia="en-US"/>
+        </w:rPr>
+      </w:pPr>
+      <w:r>
+        <w:rPr>
+          <w:rFonts w:asciiTheme="minorHAnsi" w:hAnsiTheme="minorHAnsi"/>
+          <w:lang w:val="es-ES" w:eastAsia="en-US"/>
+        </w:rPr>
+        <w:lastRenderedPageBreak/>
+        <w:t>La primera parte es la encargada de tomar las fotografías de las diferentes caras, analizarlas para</w:t>
+      </w:r>
+      <w:r>
+        <w:rPr>
+          <w:rFonts w:asciiTheme="minorHAnsi" w:hAnsiTheme="minorHAnsi"/>
+          <w:lang w:val="es-ES" w:eastAsia="en-US"/>
+        </w:rPr>
+        <w:t xml:space="preserve"> detectar el color de cada cara, generar una representación del estado inicial del cubo y realizar el cálculo de los movimientos necesarios para resolver ese cubo mediante el algoritmo de </w:t>
+      </w:r>
+      <w:proofErr w:type="spellStart"/>
+      <w:r>
+        <w:rPr>
+          <w:rFonts w:asciiTheme="minorHAnsi" w:hAnsiTheme="minorHAnsi"/>
+          <w:lang w:val="es-ES" w:eastAsia="en-US"/>
+        </w:rPr>
         <w:t>Kociemba</w:t>
       </w:r>
       <w:proofErr w:type="spellEnd"/>
       <w:r>
-        <w:t xml:space="preserve">, el cual es uno de los algoritmos óptimos para resolver el cubo. Se ha decidido utilizar la placa </w:t>
+        <w:rPr>
+          <w:rFonts w:asciiTheme="minorHAnsi" w:hAnsiTheme="minorHAnsi"/>
+          <w:lang w:val="es-ES" w:eastAsia="en-US"/>
+        </w:rPr>
+        <w:t xml:space="preserve">. Esta primera parte está escrita en Python y será ejecutada por la </w:t>
       </w:r>
       <w:proofErr w:type="spellStart"/>
       <w:r>
+        <w:rPr>
+          <w:rFonts w:asciiTheme="minorHAnsi" w:hAnsiTheme="minorHAnsi"/>
+          <w:lang w:val="es-ES" w:eastAsia="en-US"/>
+        </w:rPr>
         <w:t>Raspberry</w:t>
       </w:r>
       <w:proofErr w:type="spellEnd"/>
       <w:r>
-        <w:t xml:space="preserve"> Pi 2 debido a su reducido tamaño, el cual nos permite integrarlo fácilmente en la estructura final</w:t>
-      </w:r>
-      <w:r>
+        <w:rPr>
+          <w:rFonts w:asciiTheme="minorHAnsi" w:hAnsiTheme="minorHAnsi"/>
+          <w:lang w:val="es-ES" w:eastAsia="en-US"/>
+        </w:rPr>
         <w:t>.</w:t>
       </w:r>
     </w:p>
-    <w:p/>
+    <w:p>
+      <w:pPr>
+        <w:rPr>
+          <w:rFonts w:asciiTheme="minorHAnsi" w:hAnsiTheme="minorHAnsi"/>
+          <w:lang w:val="es-ES" w:eastAsia="en-US"/>
+        </w:rPr>
+      </w:pPr>
+      <w:r>
+        <w:rPr>
+          <w:rFonts w:asciiTheme="minorHAnsi" w:hAnsiTheme="minorHAnsi"/>
+          <w:lang w:val="es-ES" w:eastAsia="en-US"/>
+        </w:rPr>
+        <w:t>La segunda parte se encargará de, dependiendo del comando recibido por la conexión serie mover los servos de forma que no haya bloqueos entre ellos para realizar el movimiento indicado.</w:t>
+      </w:r>
+      <w:r>
+        <w:rPr>
+          <w:rFonts w:asciiTheme="minorHAnsi" w:hAnsiTheme="minorHAnsi"/>
+          <w:lang w:val="es-ES" w:eastAsia="en-US"/>
+        </w:rPr>
+        <w:t xml:space="preserve"> Esta parte estará programada en C++ y será ejecutada por el </w:t>
+      </w:r>
+      <w:proofErr w:type="spellStart"/>
+      <w:r>
+        <w:rPr>
+          <w:rFonts w:asciiTheme="minorHAnsi" w:hAnsiTheme="minorHAnsi"/>
+          <w:lang w:val="es-ES" w:eastAsia="en-US"/>
+        </w:rPr>
+        <w:t>Arduino</w:t>
+      </w:r>
+      <w:proofErr w:type="spellEnd"/>
+      <w:r>
+        <w:rPr>
+          <w:rFonts w:asciiTheme="minorHAnsi" w:hAnsiTheme="minorHAnsi"/>
+          <w:lang w:val="es-ES" w:eastAsia="en-US"/>
+        </w:rPr>
+        <w:t>.</w:t>
+      </w:r>
+    </w:p>
+    <w:p>
+      <w:pPr>
+        <w:rPr>
+          <w:rFonts w:asciiTheme="minorHAnsi" w:hAnsiTheme="minorHAnsi"/>
+          <w:lang w:val="es-ES" w:eastAsia="en-US"/>
+        </w:rPr>
+      </w:pPr>
+    </w:p>
+    <w:p>
+      <w:pPr>
+        <w:rPr>
+          <w:rFonts w:asciiTheme="minorHAnsi" w:eastAsia="Times New Roman" w:hAnsiTheme="minorHAnsi"/>
+        </w:rPr>
+      </w:pPr>
+      <w:r>
+        <w:rPr>
+          <w:rFonts w:asciiTheme="minorHAnsi" w:eastAsia="Times New Roman" w:hAnsiTheme="minorHAnsi"/>
+          <w:lang w:val="es-ES"/>
+        </w:rPr>
+        <w:t>Definiremos</w:t>
+      </w:r>
+      <w:r>
+        <w:rPr>
+          <w:rFonts w:asciiTheme="minorHAnsi" w:eastAsia="Times New Roman" w:hAnsiTheme="minorHAnsi"/>
+        </w:rPr>
+        <w:t xml:space="preserve"> ambas fases como la fase de identificación (fase 1) y la fase de </w:t>
+      </w:r>
+      <w:r>
+        <w:rPr>
+          <w:rFonts w:asciiTheme="minorHAnsi" w:eastAsia="Times New Roman" w:hAnsiTheme="minorHAnsi"/>
+        </w:rPr>
+        <w:t>resolución</w:t>
+      </w:r>
+      <w:r>
+        <w:rPr>
+          <w:rFonts w:asciiTheme="minorHAnsi" w:eastAsia="Times New Roman" w:hAnsiTheme="minorHAnsi"/>
+        </w:rPr>
+        <w:t xml:space="preserve"> (fase 2).</w:t>
+      </w:r>
+    </w:p>
+    <w:p>
+      <w:pPr>
+        <w:rPr>
+          <w:rFonts w:asciiTheme="minorHAnsi" w:eastAsia="Times New Roman" w:hAnsiTheme="minorHAnsi"/>
+        </w:rPr>
+      </w:pPr>
+    </w:p>
+    <w:p>
+      <w:pPr>
+        <w:rPr>
+          <w:rFonts w:asciiTheme="minorHAnsi" w:eastAsia="Times New Roman" w:hAnsiTheme="minorHAnsi"/>
+        </w:rPr>
+      </w:pPr>
+      <w:r>
+        <w:rPr>
+          <w:rFonts w:asciiTheme="minorHAnsi" w:eastAsia="Times New Roman" w:hAnsiTheme="minorHAnsi"/>
+        </w:rPr>
+        <w:t xml:space="preserve">La fase de identificación consiste en que la </w:t>
+      </w:r>
+      <w:proofErr w:type="spellStart"/>
+      <w:r>
+        <w:rPr>
+          <w:rFonts w:asciiTheme="minorHAnsi" w:eastAsia="Times New Roman" w:hAnsiTheme="minorHAnsi"/>
+        </w:rPr>
+        <w:t>Raspberry</w:t>
+      </w:r>
+      <w:proofErr w:type="spellEnd"/>
+      <w:r>
+        <w:rPr>
+          <w:rFonts w:asciiTheme="minorHAnsi" w:eastAsia="Times New Roman" w:hAnsiTheme="minorHAnsi"/>
+        </w:rPr>
+        <w:t xml:space="preserve"> envía comandos al </w:t>
+      </w:r>
+      <w:proofErr w:type="spellStart"/>
+      <w:r>
+        <w:rPr>
+          <w:rFonts w:asciiTheme="minorHAnsi" w:eastAsia="Times New Roman" w:hAnsiTheme="minorHAnsi"/>
+        </w:rPr>
+        <w:t>Arduino</w:t>
+      </w:r>
+      <w:proofErr w:type="spellEnd"/>
+      <w:r>
+        <w:rPr>
+          <w:rFonts w:asciiTheme="minorHAnsi" w:eastAsia="Times New Roman" w:hAnsiTheme="minorHAnsi"/>
+        </w:rPr>
+        <w:t xml:space="preserve"> para que este coloque cada una de las 6 caras del cubo delante de la cámara para tomar 6 fotografías. Una vez tomadas las 6 fotografías, se procede a identificar qué color corresponde con cada cara, indicado por la pieza central de la misma y finalmente a obtener la lista de movimientos que solucionan esa conf</w:t>
+      </w:r>
+      <w:r>
+        <w:rPr>
+          <w:rFonts w:asciiTheme="minorHAnsi" w:eastAsia="Times New Roman" w:hAnsiTheme="minorHAnsi"/>
+        </w:rPr>
+        <w:t>iguración del cubo en concreto.</w:t>
+      </w:r>
+    </w:p>
+    <w:p>
+      <w:pPr>
+        <w:rPr>
+          <w:rFonts w:asciiTheme="minorHAnsi" w:eastAsia="Times New Roman" w:hAnsiTheme="minorHAnsi"/>
+        </w:rPr>
+      </w:pPr>
+    </w:p>
+    <w:p>
+      <w:pPr>
+        <w:rPr>
+          <w:rFonts w:asciiTheme="minorHAnsi" w:eastAsia="Times New Roman" w:hAnsiTheme="minorHAnsi"/>
+        </w:rPr>
+      </w:pPr>
+      <w:r>
+        <w:rPr>
+          <w:rFonts w:asciiTheme="minorHAnsi" w:eastAsia="Times New Roman" w:hAnsiTheme="minorHAnsi"/>
+        </w:rPr>
+        <w:t xml:space="preserve">La segunda fase consiste en la resolución física del cubo. Para ello se envía desde la </w:t>
+      </w:r>
+      <w:proofErr w:type="spellStart"/>
+      <w:r>
+        <w:rPr>
+          <w:rFonts w:asciiTheme="minorHAnsi" w:eastAsia="Times New Roman" w:hAnsiTheme="minorHAnsi"/>
+        </w:rPr>
+        <w:t>Raspberry</w:t>
+      </w:r>
+      <w:proofErr w:type="spellEnd"/>
+      <w:r>
+        <w:rPr>
+          <w:rFonts w:asciiTheme="minorHAnsi" w:eastAsia="Times New Roman" w:hAnsiTheme="minorHAnsi"/>
+        </w:rPr>
+        <w:t xml:space="preserve"> cada uno de los movimientos que debe ir haciendo el </w:t>
+      </w:r>
+      <w:proofErr w:type="spellStart"/>
+      <w:r>
+        <w:rPr>
+          <w:rFonts w:asciiTheme="minorHAnsi" w:eastAsia="Times New Roman" w:hAnsiTheme="minorHAnsi"/>
+        </w:rPr>
+        <w:t>Arduino</w:t>
+      </w:r>
+      <w:proofErr w:type="spellEnd"/>
+      <w:r>
+        <w:rPr>
+          <w:rFonts w:asciiTheme="minorHAnsi" w:eastAsia="Times New Roman" w:hAnsiTheme="minorHAnsi"/>
+        </w:rPr>
+        <w:t xml:space="preserve"> sobre los servos para solucionarlo. El </w:t>
+      </w:r>
+      <w:proofErr w:type="spellStart"/>
+      <w:r>
+        <w:rPr>
+          <w:rFonts w:asciiTheme="minorHAnsi" w:eastAsia="Times New Roman" w:hAnsiTheme="minorHAnsi"/>
+        </w:rPr>
+        <w:t>Arduino</w:t>
+      </w:r>
+      <w:proofErr w:type="spellEnd"/>
+      <w:r>
+        <w:rPr>
+          <w:rFonts w:asciiTheme="minorHAnsi" w:eastAsia="Times New Roman" w:hAnsiTheme="minorHAnsi"/>
+        </w:rPr>
+        <w:t xml:space="preserve"> devolverá una señal ACK por cada movimiento completado.</w:t>
+      </w:r>
+    </w:p>
     <w:p>
       <w:pPr>
         <w:rPr>
           <w:rFonts w:eastAsia="Times New Roman"/>
         </w:rPr>
       </w:pPr>
-      <w:r>
+    </w:p>
+    <w:p>
+      <w:pPr>
         <w:rPr>
           <w:rFonts w:eastAsia="Times New Roman"/>
         </w:rPr>
-        <w:t xml:space="preserve">Para actuar sobre los servos y hacer que estos giren las diferentes caras del cubo de acuerdo a la solución aportada por el algoritmo de </w:t>
+      </w:pPr>
+    </w:p>
+    <w:p>
+      <w:pPr>
+        <w:pStyle w:val="Ttulo1"/>
+        <w:numPr>
+          <w:ilvl w:val="0"/>
+          <w:numId w:val="2"/>
+        </w:numPr>
+      </w:pPr>
+      <w:r>
+        <w:t>Estructura del programa principal</w:t>
+      </w:r>
+    </w:p>
+    <w:p>
+      <w:pPr>
+        <w:rPr>
+          <w:rFonts w:asciiTheme="minorHAnsi" w:hAnsiTheme="minorHAnsi"/>
+          <w:lang w:val="es-ES" w:eastAsia="en-US"/>
+        </w:rPr>
+      </w:pPr>
+      <w:r>
+        <w:rPr>
+          <w:rFonts w:asciiTheme="minorHAnsi" w:hAnsiTheme="minorHAnsi"/>
+          <w:lang w:val="es-ES" w:eastAsia="en-US"/>
+        </w:rPr>
+        <w:t>Las pruebas que hemos realizado sobre el sistema son, en primer lugar, modulares y luego hemos realizado pruebas de integración.</w:t>
+      </w:r>
+    </w:p>
+    <w:p>
+      <w:pPr>
+        <w:rPr>
+          <w:lang w:val="es-ES" w:eastAsia="en-US"/>
+        </w:rPr>
+      </w:pPr>
+    </w:p>
+    <w:p>
+      <w:pPr>
+        <w:pStyle w:val="Ttulo2"/>
+      </w:pPr>
+      <w:r>
+        <w:t>Pruebas Modulares</w:t>
+      </w:r>
+    </w:p>
+    <w:p>
+      <w:pPr>
+        <w:rPr>
+          <w:lang w:val="es-ES" w:eastAsia="en-US"/>
+        </w:rPr>
+      </w:pPr>
+    </w:p>
+    <w:p>
+      <w:pPr>
+        <w:rPr>
+          <w:rFonts w:asciiTheme="minorHAnsi" w:hAnsiTheme="minorHAnsi"/>
+          <w:b/>
+          <w:lang w:val="es-ES" w:eastAsia="en-US"/>
+        </w:rPr>
+      </w:pPr>
+      <w:r>
+        <w:rPr>
+          <w:rFonts w:asciiTheme="minorHAnsi" w:hAnsiTheme="minorHAnsi"/>
+          <w:b/>
+          <w:lang w:val="es-ES" w:eastAsia="en-US"/>
+        </w:rPr>
+        <w:t>Pruebas del módulo de la cámara</w:t>
+      </w:r>
+    </w:p>
+    <w:p>
+      <w:pPr>
+        <w:rPr>
+          <w:rFonts w:asciiTheme="minorHAnsi" w:eastAsia="Times New Roman" w:hAnsiTheme="minorHAnsi"/>
+        </w:rPr>
+      </w:pPr>
+      <w:r>
+        <w:rPr>
+          <w:rFonts w:asciiTheme="minorHAnsi" w:eastAsia="Times New Roman" w:hAnsiTheme="minorHAnsi"/>
+        </w:rPr>
+        <w:t>Se colocará el cubo en el soporte en sus distintas posiciones y se anotarán las decisiones de la cámara sobre el cubo. Se comparará manualmente si la decisión del color tomada por la cámara coincide con el cubo en esa posición. En caso de no coincidir, se ajustarán los patrones de la decisión del color hasta que tome la decisión correcta repetidas veces sobre todos los colores.</w:t>
+      </w:r>
+    </w:p>
+    <w:p>
+      <w:pPr>
+        <w:rPr>
+          <w:rFonts w:asciiTheme="minorHAnsi" w:hAnsiTheme="minorHAnsi"/>
+          <w:lang w:eastAsia="en-US"/>
+        </w:rPr>
+      </w:pPr>
+    </w:p>
+    <w:p>
+      <w:pPr>
+        <w:rPr>
+          <w:rFonts w:asciiTheme="minorHAnsi" w:hAnsiTheme="minorHAnsi"/>
+          <w:b/>
+          <w:lang w:eastAsia="en-US"/>
+        </w:rPr>
+      </w:pPr>
+      <w:r>
+        <w:rPr>
+          <w:rFonts w:asciiTheme="minorHAnsi" w:hAnsiTheme="minorHAnsi"/>
+          <w:b/>
+          <w:lang w:eastAsia="en-US"/>
+        </w:rPr>
+        <w:t>Pruebas del procesador principal</w:t>
+      </w:r>
+    </w:p>
+    <w:p>
+      <w:pPr>
+        <w:rPr>
+          <w:rFonts w:asciiTheme="minorHAnsi" w:eastAsia="Times New Roman" w:hAnsiTheme="minorHAnsi"/>
+        </w:rPr>
+      </w:pPr>
+      <w:r>
+        <w:rPr>
+          <w:rFonts w:asciiTheme="minorHAnsi" w:eastAsia="Times New Roman" w:hAnsiTheme="minorHAnsi"/>
+        </w:rPr>
+        <w:t xml:space="preserve">Se colocará el cubo con una configuración de las piezas preestablecida y se resolverá manualmente el algoritmo de </w:t>
       </w:r>
       <w:proofErr w:type="spellStart"/>
       <w:r>
         <w:rPr>
+          <w:rFonts w:asciiTheme="minorHAnsi" w:eastAsia="Times New Roman" w:hAnsiTheme="minorHAnsi"/>
+        </w:rPr>
+        <w:t>Kociemba</w:t>
+      </w:r>
+      <w:proofErr w:type="spellEnd"/>
+      <w:r>
+        <w:rPr>
+          <w:rFonts w:asciiTheme="minorHAnsi" w:eastAsia="Times New Roman" w:hAnsiTheme="minorHAnsi"/>
+        </w:rPr>
+        <w:t xml:space="preserve"> para obtener la lista de movimientos necesarios para dicha configuración. Se imprimirá por pantalla la lista obtenida tras aplicar el algoritmo en la </w:t>
+      </w:r>
+      <w:proofErr w:type="spellStart"/>
+      <w:r>
+        <w:rPr>
+          <w:rFonts w:asciiTheme="minorHAnsi" w:eastAsia="Times New Roman" w:hAnsiTheme="minorHAnsi"/>
+        </w:rPr>
+        <w:t>Raspberry</w:t>
+      </w:r>
+      <w:proofErr w:type="spellEnd"/>
+      <w:r>
+        <w:rPr>
+          <w:rFonts w:asciiTheme="minorHAnsi" w:eastAsia="Times New Roman" w:hAnsiTheme="minorHAnsi"/>
+        </w:rPr>
+        <w:t xml:space="preserve"> y se comparará si coinciden. </w:t>
+      </w:r>
+    </w:p>
+    <w:p>
+      <w:pPr>
+        <w:rPr>
+          <w:rFonts w:asciiTheme="minorHAnsi" w:eastAsia="Times New Roman" w:hAnsiTheme="minorHAnsi"/>
+        </w:rPr>
+      </w:pPr>
+      <w:r>
+        <w:rPr>
+          <w:rFonts w:asciiTheme="minorHAnsi" w:eastAsia="Times New Roman" w:hAnsiTheme="minorHAnsi"/>
+        </w:rPr>
+        <w:t>Se realizará este procedimiento para varios patrones de configuración del cubo.</w:t>
+      </w:r>
+    </w:p>
+    <w:p>
+      <w:pPr>
+        <w:rPr>
+          <w:rFonts w:asciiTheme="minorHAnsi" w:eastAsia="Times New Roman" w:hAnsiTheme="minorHAnsi"/>
+        </w:rPr>
+      </w:pPr>
+    </w:p>
+    <w:p>
+      <w:pPr>
+        <w:rPr>
+          <w:rFonts w:asciiTheme="minorHAnsi" w:eastAsia="Times New Roman" w:hAnsiTheme="minorHAnsi"/>
+          <w:b/>
+        </w:rPr>
+      </w:pPr>
+      <w:r>
+        <w:rPr>
+          <w:rFonts w:asciiTheme="minorHAnsi" w:eastAsia="Times New Roman" w:hAnsiTheme="minorHAnsi"/>
+          <w:b/>
+        </w:rPr>
+        <w:lastRenderedPageBreak/>
+        <w:t xml:space="preserve">Pruebas del controlador y de los </w:t>
+      </w:r>
+      <w:proofErr w:type="spellStart"/>
+      <w:r>
+        <w:rPr>
+          <w:rFonts w:asciiTheme="minorHAnsi" w:eastAsia="Times New Roman" w:hAnsiTheme="minorHAnsi"/>
+          <w:b/>
+        </w:rPr>
+        <w:t>servmotores</w:t>
+      </w:r>
+      <w:proofErr w:type="spellEnd"/>
+    </w:p>
+    <w:p>
+      <w:pPr>
+        <w:rPr>
+          <w:rFonts w:asciiTheme="minorHAnsi" w:eastAsia="Times New Roman" w:hAnsiTheme="minorHAnsi"/>
+        </w:rPr>
+      </w:pPr>
+      <w:r>
+        <w:rPr>
+          <w:rFonts w:asciiTheme="minorHAnsi" w:eastAsia="Times New Roman" w:hAnsiTheme="minorHAnsi"/>
+        </w:rPr>
+        <w:t xml:space="preserve">Se definirá en un fichero una serie de movimientos de actuadores predefinidos, de forma que sea fácil realizar un seguimiento de si se están cumpliendo o no. Se simulará con este fichero el envío de órdenes por parte de la </w:t>
+      </w:r>
+      <w:proofErr w:type="spellStart"/>
+      <w:r>
+        <w:rPr>
+          <w:rFonts w:asciiTheme="minorHAnsi" w:eastAsia="Times New Roman" w:hAnsiTheme="minorHAnsi"/>
+        </w:rPr>
+        <w:t>Raspberry</w:t>
+      </w:r>
+      <w:proofErr w:type="spellEnd"/>
+      <w:r>
+        <w:rPr>
+          <w:rFonts w:asciiTheme="minorHAnsi" w:eastAsia="Times New Roman" w:hAnsiTheme="minorHAnsi"/>
+        </w:rPr>
+        <w:t xml:space="preserve"> al microcontrolador de forma que se pueda realizar una inspección visual de que las órdenes recibidas en el </w:t>
+      </w:r>
+      <w:proofErr w:type="spellStart"/>
+      <w:r>
+        <w:rPr>
+          <w:rFonts w:asciiTheme="minorHAnsi" w:eastAsia="Times New Roman" w:hAnsiTheme="minorHAnsi"/>
+        </w:rPr>
+        <w:t>Arduino</w:t>
+      </w:r>
+      <w:proofErr w:type="spellEnd"/>
+      <w:r>
+        <w:rPr>
+          <w:rFonts w:asciiTheme="minorHAnsi" w:eastAsia="Times New Roman" w:hAnsiTheme="minorHAnsi"/>
+        </w:rPr>
+        <w:t xml:space="preserve"> conducen a los movimientos correctos de los servomotores.</w:t>
+      </w:r>
+    </w:p>
+    <w:p>
+      <w:pPr>
+        <w:rPr>
           <w:rFonts w:eastAsia="Times New Roman"/>
-        </w:rPr>
-        <w:t>Kociemba</w:t>
+          <w:b/>
+        </w:rPr>
+      </w:pPr>
+    </w:p>
+    <w:p>
+      <w:pPr>
+        <w:pStyle w:val="Ttulo2"/>
+      </w:pPr>
+      <w:r>
+        <w:t>Pruebas de Integración</w:t>
+      </w:r>
+    </w:p>
+    <w:p>
+      <w:pPr>
+        <w:rPr>
+          <w:lang w:val="es-ES" w:eastAsia="en-US"/>
+        </w:rPr>
+      </w:pPr>
+    </w:p>
+    <w:p>
+      <w:pPr>
+        <w:rPr>
+          <w:rFonts w:asciiTheme="minorHAnsi" w:eastAsia="Times New Roman" w:hAnsiTheme="minorHAnsi"/>
+        </w:rPr>
+      </w:pPr>
+      <w:r>
+        <w:rPr>
+          <w:rFonts w:asciiTheme="minorHAnsi" w:eastAsia="Times New Roman" w:hAnsiTheme="minorHAnsi"/>
+        </w:rPr>
+        <w:t xml:space="preserve">Primero probaremos la integración de la </w:t>
+      </w:r>
+      <w:proofErr w:type="spellStart"/>
+      <w:r>
+        <w:rPr>
+          <w:rFonts w:asciiTheme="minorHAnsi" w:eastAsia="Times New Roman" w:hAnsiTheme="minorHAnsi"/>
+        </w:rPr>
+        <w:t>Raspberry</w:t>
       </w:r>
       <w:proofErr w:type="spellEnd"/>
       <w:r>
         <w:rPr>
+          <w:rFonts w:asciiTheme="minorHAnsi" w:eastAsia="Times New Roman" w:hAnsiTheme="minorHAnsi"/>
+        </w:rPr>
+        <w:t xml:space="preserve"> con la cámara colocando el cubo en una configuración predeterminada y viendo si los pasos resultantes para esa configuración (una vez hemos leído el cubo con la cámara) son los adecuados. </w:t>
+      </w:r>
+    </w:p>
+    <w:p>
+      <w:pPr>
+        <w:rPr>
+          <w:rFonts w:asciiTheme="minorHAnsi" w:eastAsia="Times New Roman" w:hAnsiTheme="minorHAnsi"/>
+        </w:rPr>
+      </w:pPr>
+    </w:p>
+    <w:p>
+      <w:pPr>
+        <w:rPr>
+          <w:rFonts w:asciiTheme="minorHAnsi" w:eastAsia="Times New Roman" w:hAnsiTheme="minorHAnsi"/>
+        </w:rPr>
+      </w:pPr>
+      <w:r>
+        <w:rPr>
+          <w:rFonts w:asciiTheme="minorHAnsi" w:eastAsia="Times New Roman" w:hAnsiTheme="minorHAnsi"/>
+        </w:rPr>
+        <w:t xml:space="preserve">Las pruebas de integración de la </w:t>
+      </w:r>
+      <w:proofErr w:type="spellStart"/>
+      <w:r>
+        <w:rPr>
+          <w:rFonts w:asciiTheme="minorHAnsi" w:eastAsia="Times New Roman" w:hAnsiTheme="minorHAnsi"/>
+        </w:rPr>
+        <w:t>Raspberry</w:t>
+      </w:r>
+      <w:proofErr w:type="spellEnd"/>
+      <w:r>
+        <w:rPr>
+          <w:rFonts w:asciiTheme="minorHAnsi" w:eastAsia="Times New Roman" w:hAnsiTheme="minorHAnsi"/>
+        </w:rPr>
+        <w:t xml:space="preserve"> con el </w:t>
+      </w:r>
+      <w:proofErr w:type="spellStart"/>
+      <w:r>
+        <w:rPr>
+          <w:rFonts w:asciiTheme="minorHAnsi" w:eastAsia="Times New Roman" w:hAnsiTheme="minorHAnsi"/>
+        </w:rPr>
+        <w:t>Arduino</w:t>
+      </w:r>
+      <w:proofErr w:type="spellEnd"/>
+      <w:r>
+        <w:rPr>
+          <w:rFonts w:asciiTheme="minorHAnsi" w:eastAsia="Times New Roman" w:hAnsiTheme="minorHAnsi"/>
+        </w:rPr>
+        <w:t xml:space="preserve"> y los servomotores son simplemente probar la resolución del cubo en distintas configuraciones. La consecución con éxito del sistema es muy visual, si se ha resuelto correctamente el cubo en sus distintas configuraciones la integración habrá resultado un éxito.</w:t>
+      </w:r>
+    </w:p>
+    <w:p>
+      <w:pPr>
+        <w:rPr>
+          <w:lang w:eastAsia="en-US"/>
+        </w:rPr>
+      </w:pPr>
+    </w:p>
+    <w:p>
+      <w:pPr>
+        <w:rPr>
           <w:rFonts w:eastAsia="Times New Roman"/>
         </w:rPr>
-        <w:t xml:space="preserve"> ya calculado utilizaremos </w:t>
-      </w:r>
-      <w:r>
-        <w:rPr>
-          <w:rFonts w:eastAsia="Times New Roman"/>
-        </w:rPr>
+      </w:pPr>
+    </w:p>
+    <w:p>
+      <w:pPr>
+        <w:pStyle w:val="Ttulo1"/>
+        <w:numPr>
+          <w:ilvl w:val="0"/>
+          <w:numId w:val="2"/>
+        </w:numPr>
+      </w:pPr>
+      <w:r>
+        <w:t>Problemas encontrados</w:t>
+      </w:r>
+    </w:p>
+    <w:p>
+      <w:pPr>
+        <w:rPr>
+          <w:rFonts w:asciiTheme="minorHAnsi" w:hAnsiTheme="minorHAnsi"/>
+          <w:lang w:val="es-ES" w:eastAsia="en-US"/>
+        </w:rPr>
+      </w:pPr>
+      <w:r>
+        <w:rPr>
+          <w:rFonts w:asciiTheme="minorHAnsi" w:hAnsiTheme="minorHAnsi"/>
+          <w:lang w:val="es-ES" w:eastAsia="en-US"/>
+        </w:rPr>
+        <w:t>Los principales problemas para llevar a cabo el proyecto han sido de dos tipos: de motores y de algoritmos.</w:t>
+      </w:r>
+    </w:p>
+    <w:p>
+      <w:pPr>
+        <w:rPr>
+          <w:rFonts w:asciiTheme="minorHAnsi" w:hAnsiTheme="minorHAnsi"/>
+          <w:lang w:val="es-ES" w:eastAsia="en-US"/>
+        </w:rPr>
+      </w:pPr>
+    </w:p>
+    <w:p>
+      <w:pPr>
+        <w:rPr>
+          <w:rFonts w:asciiTheme="minorHAnsi" w:hAnsiTheme="minorHAnsi"/>
+          <w:lang w:val="es-ES" w:eastAsia="en-US"/>
+        </w:rPr>
+      </w:pPr>
+      <w:r>
+        <w:rPr>
+          <w:rFonts w:asciiTheme="minorHAnsi" w:hAnsiTheme="minorHAnsi"/>
+          <w:lang w:val="es-ES" w:eastAsia="en-US"/>
+        </w:rPr>
+        <w:t>Los problemas relacionados con los motores han sido varios:</w:t>
+      </w:r>
+    </w:p>
+    <w:p>
+      <w:pPr>
+        <w:pStyle w:val="Prrafodelista"/>
+        <w:numPr>
+          <w:ilvl w:val="0"/>
+          <w:numId w:val="13"/>
+        </w:numPr>
+      </w:pPr>
+      <w:r>
+        <w:t>P</w:t>
+      </w:r>
+      <w:r>
+        <w:t>r</w:t>
+      </w:r>
+      <w:r>
+        <w:t>oblemas con el voltaje: Tras observar que el voltaje que proporcionábamos a los motores era insuficiente decidimos aumentarlo. Eso nos permitió observar que los motores principales funcionaban correctamente si se les suministraba cierta potencia. Es por eso que decidimos alimentar los dos grupos de motores con fuentes independientes una de ellas de mayor potencia ya que los motores así lo requerían.</w:t>
+      </w:r>
+    </w:p>
+    <w:p>
+      <w:pPr>
+        <w:pStyle w:val="Prrafodelista"/>
+        <w:numPr>
+          <w:ilvl w:val="0"/>
+          <w:numId w:val="13"/>
+        </w:numPr>
+      </w:pPr>
+      <w:r>
+        <w:t xml:space="preserve">Problemas con PWM: Los servomotores principales no funcionaban correctamente con la librería </w:t>
+      </w:r>
+      <w:proofErr w:type="spellStart"/>
+      <w:r>
+        <w:t>Servo.h</w:t>
+      </w:r>
+      <w:proofErr w:type="spellEnd"/>
+      <w:r>
+        <w:t xml:space="preserve"> incluida en el IDE de </w:t>
+      </w:r>
+      <w:proofErr w:type="spellStart"/>
+      <w:r>
+        <w:t>Arduino</w:t>
+      </w:r>
+      <w:proofErr w:type="spellEnd"/>
+      <w:r>
+        <w:t>, por lo que tuvimos que implementar una librería que a partir de un PWM generado manualmente poniendo el valor del pin a 1 y a 0 en funció</w:t>
+      </w:r>
+      <w:r>
+        <w:t>n del porcentaje. Esta librería no es del todo precisa y en determinadas ocasiones no coloca los servomotores en la posición ideal.</w:t>
+      </w:r>
+    </w:p>
+    <w:p>
+      <w:pPr>
+        <w:pStyle w:val="Prrafodelista"/>
+        <w:numPr>
+          <w:ilvl w:val="0"/>
+          <w:numId w:val="13"/>
+        </w:numPr>
+      </w:pPr>
+      <w:r>
+        <w:t>Impresión 3D: Debido al modelo 3D seleccionado, algunos motores tenían problemas al retraer y recoger las pinzas debido a que las piezas 3D estaban muy ajustadas y provocaban una alta fricción impidiendo el correcto funcionamiento. Esto se solucionó lijando las piezas para reducir su volumen y que no provocases gran oposición a los motores. Además, también tuvimos que colocar unas gomas en las pinzas para que estas se adhiriesen mejor al cubo y que este no se resbalase.</w:t>
+      </w:r>
+    </w:p>
+    <w:p>
+      <w:pPr>
+        <w:rPr>
+          <w:rFonts w:asciiTheme="minorHAnsi" w:hAnsiTheme="minorHAnsi"/>
+        </w:rPr>
+      </w:pPr>
+      <w:r>
+        <w:rPr>
+          <w:rFonts w:asciiTheme="minorHAnsi" w:hAnsiTheme="minorHAnsi"/>
+        </w:rPr>
+        <w:t>Los problemas relacionados con los algoritmos han sido los siguientes:</w:t>
+      </w:r>
+    </w:p>
+    <w:p>
+      <w:pPr>
+        <w:pStyle w:val="Prrafodelista"/>
+        <w:numPr>
+          <w:ilvl w:val="0"/>
+          <w:numId w:val="14"/>
+        </w:numPr>
+      </w:pPr>
+      <w:r>
+        <w:t xml:space="preserve">Algoritmo de reconocimiento de colores: </w:t>
+      </w:r>
+      <w:r>
+        <w:t xml:space="preserve">Debido a que este algoritmo se basa en una calibración realizada bajo unas condiciones lumínicas determinadas, en el momento que se quiere realizar la detección de las caras en un entorno diferente </w:t>
+      </w:r>
+      <w:proofErr w:type="gramStart"/>
+      <w:r>
+        <w:t>este falla</w:t>
+      </w:r>
+      <w:proofErr w:type="gramEnd"/>
+      <w:r>
+        <w:t xml:space="preserve"> en algunos casos como por ejemplo confundiendo el rojo con el naranja o el amarillo con </w:t>
+      </w:r>
+      <w:r>
         <w:lastRenderedPageBreak/>
-        <w:t xml:space="preserve">un microcontrolador </w:t>
-      </w:r>
-      <w:proofErr w:type="spellStart"/>
-      <w:r>
-        <w:rPr>
-          <w:rFonts w:eastAsia="Times New Roman"/>
-        </w:rPr>
-        <w:t>Arduino</w:t>
-      </w:r>
-      <w:proofErr w:type="spellEnd"/>
-      <w:r>
-        <w:rPr>
-          <w:rFonts w:eastAsia="Times New Roman"/>
-        </w:rPr>
-        <w:t xml:space="preserve"> modelo Uno el cual nos permitirá con la librería </w:t>
-      </w:r>
-      <w:proofErr w:type="spellStart"/>
-      <w:r>
-        <w:rPr>
-          <w:rFonts w:eastAsia="Times New Roman"/>
-        </w:rPr>
-        <w:t>servo.h</w:t>
-      </w:r>
-      <w:proofErr w:type="spellEnd"/>
-      <w:r>
-        <w:rPr>
-          <w:rFonts w:eastAsia="Times New Roman"/>
-        </w:rPr>
-        <w:t xml:space="preserve"> </w:t>
-      </w:r>
-      <w:r>
-        <w:rPr>
-          <w:rFonts w:eastAsia="Times New Roman"/>
-        </w:rPr>
-        <w:t>que ya trae por defecto su IDE de programación</w:t>
-      </w:r>
-      <w:r>
-        <w:rPr>
-          <w:rFonts w:eastAsia="Times New Roman"/>
-        </w:rPr>
-        <w:t xml:space="preserve"> </w:t>
-      </w:r>
-      <w:r>
-        <w:rPr>
-          <w:rFonts w:eastAsia="Times New Roman"/>
-        </w:rPr>
-        <w:t>junto con una librería propia diseñada</w:t>
-      </w:r>
-      <w:r>
-        <w:rPr>
-          <w:rFonts w:eastAsia="Times New Roman"/>
-        </w:rPr>
-        <w:t xml:space="preserve"> para</w:t>
-      </w:r>
-      <w:r>
-        <w:rPr>
-          <w:rFonts w:eastAsia="Times New Roman"/>
-        </w:rPr>
-        <w:t xml:space="preserve"> controlar los 8 servomotores de una manera sencilla.</w:t>
-      </w:r>
-    </w:p>
-    <w:p>
-      <w:pPr>
-        <w:rPr>
-          <w:rFonts w:eastAsia="Times New Roman"/>
-        </w:rPr>
-      </w:pPr>
-    </w:p>
-    <w:p>
-      <w:pPr>
-        <w:rPr>
-          <w:rFonts w:eastAsia="Times New Roman"/>
-        </w:rPr>
-      </w:pPr>
-      <w:r>
-        <w:rPr>
-          <w:rFonts w:eastAsia="Times New Roman"/>
-        </w:rPr>
-        <w:t xml:space="preserve">Para realizar la conexión entre el </w:t>
-      </w:r>
-      <w:proofErr w:type="spellStart"/>
-      <w:r>
-        <w:rPr>
-          <w:rFonts w:eastAsia="Times New Roman"/>
-        </w:rPr>
-        <w:t>Arduino</w:t>
-      </w:r>
-      <w:proofErr w:type="spellEnd"/>
-      <w:r>
-        <w:rPr>
-          <w:rFonts w:eastAsia="Times New Roman"/>
-        </w:rPr>
-        <w:t xml:space="preserve"> y la </w:t>
-      </w:r>
-      <w:proofErr w:type="spellStart"/>
-      <w:r>
-        <w:rPr>
-          <w:rFonts w:eastAsia="Times New Roman"/>
-        </w:rPr>
-        <w:t>Raspberry</w:t>
-      </w:r>
-      <w:proofErr w:type="spellEnd"/>
-      <w:r>
-        <w:rPr>
-          <w:rFonts w:eastAsia="Times New Roman"/>
-        </w:rPr>
-        <w:t xml:space="preserve"> utilizaremos un cable USB (El que se utiliza en la carga del código en el </w:t>
-      </w:r>
-      <w:proofErr w:type="spellStart"/>
-      <w:r>
-        <w:rPr>
-          <w:rFonts w:eastAsia="Times New Roman"/>
-        </w:rPr>
-        <w:t>Arduino</w:t>
-      </w:r>
-      <w:proofErr w:type="spellEnd"/>
-      <w:r>
-        <w:rPr>
-          <w:rFonts w:eastAsia="Times New Roman"/>
-        </w:rPr>
-        <w:t xml:space="preserve">) con una conexión serie para el </w:t>
-      </w:r>
-      <w:proofErr w:type="spellStart"/>
-      <w:r>
-        <w:rPr>
-          <w:rFonts w:eastAsia="Times New Roman"/>
-        </w:rPr>
-        <w:t>envio</w:t>
-      </w:r>
-      <w:proofErr w:type="spellEnd"/>
-      <w:r>
-        <w:rPr>
-          <w:rFonts w:eastAsia="Times New Roman"/>
-        </w:rPr>
-        <w:t xml:space="preserve"> de comandos y recepción de </w:t>
-      </w:r>
-      <w:proofErr w:type="spellStart"/>
-      <w:r>
-        <w:rPr>
-          <w:rFonts w:eastAsia="Times New Roman"/>
-        </w:rPr>
-        <w:t>ACKs</w:t>
-      </w:r>
-      <w:proofErr w:type="spellEnd"/>
-      <w:r>
-        <w:rPr>
-          <w:rFonts w:eastAsia="Times New Roman"/>
-        </w:rPr>
-        <w:t xml:space="preserve"> desde la </w:t>
-      </w:r>
-      <w:proofErr w:type="spellStart"/>
-      <w:r>
-        <w:rPr>
-          <w:rFonts w:eastAsia="Times New Roman"/>
-        </w:rPr>
-        <w:t>Raspberry</w:t>
-      </w:r>
-      <w:proofErr w:type="spellEnd"/>
-      <w:r>
-        <w:rPr>
-          <w:rFonts w:eastAsia="Times New Roman"/>
-        </w:rPr>
-        <w:t xml:space="preserve"> Pi 2.</w:t>
+        <w:t>el blanco. Esto se ha solucionado realizando una posible corrección manual del color de las caras en caso de que el algoritmo se equivoque.</w:t>
+      </w:r>
+    </w:p>
+    <w:p>
+      <w:pPr>
+        <w:pStyle w:val="Prrafodelista"/>
+        <w:numPr>
+          <w:ilvl w:val="0"/>
+          <w:numId w:val="14"/>
+        </w:numPr>
+      </w:pPr>
+      <w:r>
+        <w:t>Algoritmo de resolución del cubo: Este algoritmo lanza una excepción en caso de que la representación del cubo que le proporcionemos no sea válida porque no se pueda resolver ya que alguna pieza esté identificada mal. Esto se solucionó cuando averiguamos la forma de representar el cubo correctamente y de cómo</w:t>
       </w:r>
       <w:bookmarkStart w:id="1" w:name="_GoBack"/>
       <w:bookmarkEnd w:id="1"/>
-    </w:p>
-    <w:p/>
+      <w:r>
+        <w:t xml:space="preserve"> transformar las piezas detectadas en la fase de identificación a una representación adecuada con la representación del cubo.</w:t>
+      </w:r>
+    </w:p>
+    <w:p>
+      <w:pPr>
+        <w:rPr>
+          <w:rFonts w:asciiTheme="minorHAnsi" w:hAnsiTheme="minorHAnsi"/>
+          <w:lang w:val="es-ES" w:eastAsia="en-US"/>
+        </w:rPr>
+      </w:pPr>
+    </w:p>
+    <w:p>
+      <w:pPr>
+        <w:rPr>
+          <w:lang w:eastAsia="en-US"/>
+        </w:rPr>
+      </w:pPr>
+    </w:p>
+    <w:p>
+      <w:pPr>
+        <w:rPr>
+          <w:lang w:val="es-ES"/>
+        </w:rPr>
+      </w:pPr>
+    </w:p>
     <w:sectPr>
       <w:pgSz w:w="11906" w:h="16838"/>
       <w:pgMar w:top="1417" w:right="1701" w:bottom="1417" w:left="1701" w:header="708" w:footer="708" w:gutter="0"/>
@@ -1532,6 +2871,95 @@
     </w:lvl>
   </w:abstractNum>
   <w:abstractNum w:abstractNumId="2">
+    <w:nsid w:val="0F2B1D27"/>
+    <w:multiLevelType w:val="hybridMultilevel"/>
+    <w:tmpl w:val="3C86432C"/>
+    <w:lvl w:ilvl="0" w:tplc="0C0A000F">
+      <w:start w:val="1"/>
+      <w:numFmt w:val="decimal"/>
+      <w:lvlText w:val="%1."/>
+      <w:lvlJc w:val="left"/>
+      <w:pPr>
+        <w:ind w:left="720" w:hanging="360"/>
+      </w:pPr>
+      <w:rPr>
+        <w:rFonts w:hint="default"/>
+      </w:rPr>
+    </w:lvl>
+    <w:lvl w:ilvl="1" w:tplc="0C0A0019" w:tentative="1">
+      <w:start w:val="1"/>
+      <w:numFmt w:val="lowerLetter"/>
+      <w:lvlText w:val="%2."/>
+      <w:lvlJc w:val="left"/>
+      <w:pPr>
+        <w:ind w:left="1440" w:hanging="360"/>
+      </w:pPr>
+    </w:lvl>
+    <w:lvl w:ilvl="2" w:tplc="0C0A001B" w:tentative="1">
+      <w:start w:val="1"/>
+      <w:numFmt w:val="lowerRoman"/>
+      <w:lvlText w:val="%3."/>
+      <w:lvlJc w:val="right"/>
+      <w:pPr>
+        <w:ind w:left="2160" w:hanging="180"/>
+      </w:pPr>
+    </w:lvl>
+    <w:lvl w:ilvl="3" w:tplc="0C0A000F" w:tentative="1">
+      <w:start w:val="1"/>
+      <w:numFmt w:val="decimal"/>
+      <w:lvlText w:val="%4."/>
+      <w:lvlJc w:val="left"/>
+      <w:pPr>
+        <w:ind w:left="2880" w:hanging="360"/>
+      </w:pPr>
+    </w:lvl>
+    <w:lvl w:ilvl="4" w:tplc="0C0A0019" w:tentative="1">
+      <w:start w:val="1"/>
+      <w:numFmt w:val="lowerLetter"/>
+      <w:lvlText w:val="%5."/>
+      <w:lvlJc w:val="left"/>
+      <w:pPr>
+        <w:ind w:left="3600" w:hanging="360"/>
+      </w:pPr>
+    </w:lvl>
+    <w:lvl w:ilvl="5" w:tplc="0C0A001B" w:tentative="1">
+      <w:start w:val="1"/>
+      <w:numFmt w:val="lowerRoman"/>
+      <w:lvlText w:val="%6."/>
+      <w:lvlJc w:val="right"/>
+      <w:pPr>
+        <w:ind w:left="4320" w:hanging="180"/>
+      </w:pPr>
+    </w:lvl>
+    <w:lvl w:ilvl="6" w:tplc="0C0A000F" w:tentative="1">
+      <w:start w:val="1"/>
+      <w:numFmt w:val="decimal"/>
+      <w:lvlText w:val="%7."/>
+      <w:lvlJc w:val="left"/>
+      <w:pPr>
+        <w:ind w:left="5040" w:hanging="360"/>
+      </w:pPr>
+    </w:lvl>
+    <w:lvl w:ilvl="7" w:tplc="0C0A0019" w:tentative="1">
+      <w:start w:val="1"/>
+      <w:numFmt w:val="lowerLetter"/>
+      <w:lvlText w:val="%8."/>
+      <w:lvlJc w:val="left"/>
+      <w:pPr>
+        <w:ind w:left="5760" w:hanging="360"/>
+      </w:pPr>
+    </w:lvl>
+    <w:lvl w:ilvl="8" w:tplc="0C0A001B" w:tentative="1">
+      <w:start w:val="1"/>
+      <w:numFmt w:val="lowerRoman"/>
+      <w:lvlText w:val="%9."/>
+      <w:lvlJc w:val="right"/>
+      <w:pPr>
+        <w:ind w:left="6480" w:hanging="180"/>
+      </w:pPr>
+    </w:lvl>
+  </w:abstractNum>
+  <w:abstractNum w:abstractNumId="3">
     <w:nsid w:val="2C305E48"/>
     <w:multiLevelType w:val="hybridMultilevel"/>
     <w:tmpl w:val="A0683D28"/>
@@ -1620,7 +3048,96 @@
       </w:pPr>
     </w:lvl>
   </w:abstractNum>
-  <w:abstractNum w:abstractNumId="3">
+  <w:abstractNum w:abstractNumId="4">
+    <w:nsid w:val="3A13299B"/>
+    <w:multiLevelType w:val="hybridMultilevel"/>
+    <w:tmpl w:val="3C86432C"/>
+    <w:lvl w:ilvl="0" w:tplc="0C0A000F">
+      <w:start w:val="1"/>
+      <w:numFmt w:val="decimal"/>
+      <w:lvlText w:val="%1."/>
+      <w:lvlJc w:val="left"/>
+      <w:pPr>
+        <w:ind w:left="720" w:hanging="360"/>
+      </w:pPr>
+      <w:rPr>
+        <w:rFonts w:hint="default"/>
+      </w:rPr>
+    </w:lvl>
+    <w:lvl w:ilvl="1" w:tplc="0C0A0019" w:tentative="1">
+      <w:start w:val="1"/>
+      <w:numFmt w:val="lowerLetter"/>
+      <w:lvlText w:val="%2."/>
+      <w:lvlJc w:val="left"/>
+      <w:pPr>
+        <w:ind w:left="1440" w:hanging="360"/>
+      </w:pPr>
+    </w:lvl>
+    <w:lvl w:ilvl="2" w:tplc="0C0A001B" w:tentative="1">
+      <w:start w:val="1"/>
+      <w:numFmt w:val="lowerRoman"/>
+      <w:lvlText w:val="%3."/>
+      <w:lvlJc w:val="right"/>
+      <w:pPr>
+        <w:ind w:left="2160" w:hanging="180"/>
+      </w:pPr>
+    </w:lvl>
+    <w:lvl w:ilvl="3" w:tplc="0C0A000F" w:tentative="1">
+      <w:start w:val="1"/>
+      <w:numFmt w:val="decimal"/>
+      <w:lvlText w:val="%4."/>
+      <w:lvlJc w:val="left"/>
+      <w:pPr>
+        <w:ind w:left="2880" w:hanging="360"/>
+      </w:pPr>
+    </w:lvl>
+    <w:lvl w:ilvl="4" w:tplc="0C0A0019" w:tentative="1">
+      <w:start w:val="1"/>
+      <w:numFmt w:val="lowerLetter"/>
+      <w:lvlText w:val="%5."/>
+      <w:lvlJc w:val="left"/>
+      <w:pPr>
+        <w:ind w:left="3600" w:hanging="360"/>
+      </w:pPr>
+    </w:lvl>
+    <w:lvl w:ilvl="5" w:tplc="0C0A001B" w:tentative="1">
+      <w:start w:val="1"/>
+      <w:numFmt w:val="lowerRoman"/>
+      <w:lvlText w:val="%6."/>
+      <w:lvlJc w:val="right"/>
+      <w:pPr>
+        <w:ind w:left="4320" w:hanging="180"/>
+      </w:pPr>
+    </w:lvl>
+    <w:lvl w:ilvl="6" w:tplc="0C0A000F" w:tentative="1">
+      <w:start w:val="1"/>
+      <w:numFmt w:val="decimal"/>
+      <w:lvlText w:val="%7."/>
+      <w:lvlJc w:val="left"/>
+      <w:pPr>
+        <w:ind w:left="5040" w:hanging="360"/>
+      </w:pPr>
+    </w:lvl>
+    <w:lvl w:ilvl="7" w:tplc="0C0A0019" w:tentative="1">
+      <w:start w:val="1"/>
+      <w:numFmt w:val="lowerLetter"/>
+      <w:lvlText w:val="%8."/>
+      <w:lvlJc w:val="left"/>
+      <w:pPr>
+        <w:ind w:left="5760" w:hanging="360"/>
+      </w:pPr>
+    </w:lvl>
+    <w:lvl w:ilvl="8" w:tplc="0C0A001B" w:tentative="1">
+      <w:start w:val="1"/>
+      <w:numFmt w:val="lowerRoman"/>
+      <w:lvlText w:val="%9."/>
+      <w:lvlJc w:val="right"/>
+      <w:pPr>
+        <w:ind w:left="6480" w:hanging="180"/>
+      </w:pPr>
+    </w:lvl>
+  </w:abstractNum>
+  <w:abstractNum w:abstractNumId="5">
     <w:nsid w:val="3A77338A"/>
     <w:multiLevelType w:val="hybridMultilevel"/>
     <w:tmpl w:val="3C86432C"/>
@@ -1709,7 +3226,7 @@
       </w:pPr>
     </w:lvl>
   </w:abstractNum>
-  <w:abstractNum w:abstractNumId="4">
+  <w:abstractNum w:abstractNumId="6">
     <w:nsid w:val="3AB872CA"/>
     <w:multiLevelType w:val="hybridMultilevel"/>
     <w:tmpl w:val="3C86432C"/>
@@ -1798,7 +3315,411 @@
       </w:pPr>
     </w:lvl>
   </w:abstractNum>
-  <w:abstractNum w:abstractNumId="5">
+  <w:abstractNum w:abstractNumId="7">
+    <w:nsid w:val="48C322FE"/>
+    <w:multiLevelType w:val="hybridMultilevel"/>
+    <w:tmpl w:val="2EF6F62C"/>
+    <w:lvl w:ilvl="0" w:tplc="040A0001">
+      <w:start w:val="1"/>
+      <w:numFmt w:val="bullet"/>
+      <w:lvlText w:val=""/>
+      <w:lvlJc w:val="left"/>
+      <w:pPr>
+        <w:ind w:left="777" w:hanging="360"/>
+      </w:pPr>
+      <w:rPr>
+        <w:rFonts w:ascii="Symbol" w:hAnsi="Symbol" w:hint="default"/>
+      </w:rPr>
+    </w:lvl>
+    <w:lvl w:ilvl="1" w:tplc="040A0003" w:tentative="1">
+      <w:start w:val="1"/>
+      <w:numFmt w:val="bullet"/>
+      <w:lvlText w:val="o"/>
+      <w:lvlJc w:val="left"/>
+      <w:pPr>
+        <w:ind w:left="1497" w:hanging="360"/>
+      </w:pPr>
+      <w:rPr>
+        <w:rFonts w:ascii="Courier New" w:hAnsi="Courier New" w:cs="Courier New" w:hint="default"/>
+      </w:rPr>
+    </w:lvl>
+    <w:lvl w:ilvl="2" w:tplc="040A0005" w:tentative="1">
+      <w:start w:val="1"/>
+      <w:numFmt w:val="bullet"/>
+      <w:lvlText w:val=""/>
+      <w:lvlJc w:val="left"/>
+      <w:pPr>
+        <w:ind w:left="2217" w:hanging="360"/>
+      </w:pPr>
+      <w:rPr>
+        <w:rFonts w:ascii="Wingdings" w:hAnsi="Wingdings" w:hint="default"/>
+      </w:rPr>
+    </w:lvl>
+    <w:lvl w:ilvl="3" w:tplc="040A0001" w:tentative="1">
+      <w:start w:val="1"/>
+      <w:numFmt w:val="bullet"/>
+      <w:lvlText w:val=""/>
+      <w:lvlJc w:val="left"/>
+      <w:pPr>
+        <w:ind w:left="2937" w:hanging="360"/>
+      </w:pPr>
+      <w:rPr>
+        <w:rFonts w:ascii="Symbol" w:hAnsi="Symbol" w:hint="default"/>
+      </w:rPr>
+    </w:lvl>
+    <w:lvl w:ilvl="4" w:tplc="040A0003" w:tentative="1">
+      <w:start w:val="1"/>
+      <w:numFmt w:val="bullet"/>
+      <w:lvlText w:val="o"/>
+      <w:lvlJc w:val="left"/>
+      <w:pPr>
+        <w:ind w:left="3657" w:hanging="360"/>
+      </w:pPr>
+      <w:rPr>
+        <w:rFonts w:ascii="Courier New" w:hAnsi="Courier New" w:cs="Courier New" w:hint="default"/>
+      </w:rPr>
+    </w:lvl>
+    <w:lvl w:ilvl="5" w:tplc="040A0005" w:tentative="1">
+      <w:start w:val="1"/>
+      <w:numFmt w:val="bullet"/>
+      <w:lvlText w:val=""/>
+      <w:lvlJc w:val="left"/>
+      <w:pPr>
+        <w:ind w:left="4377" w:hanging="360"/>
+      </w:pPr>
+      <w:rPr>
+        <w:rFonts w:ascii="Wingdings" w:hAnsi="Wingdings" w:hint="default"/>
+      </w:rPr>
+    </w:lvl>
+    <w:lvl w:ilvl="6" w:tplc="040A0001" w:tentative="1">
+      <w:start w:val="1"/>
+      <w:numFmt w:val="bullet"/>
+      <w:lvlText w:val=""/>
+      <w:lvlJc w:val="left"/>
+      <w:pPr>
+        <w:ind w:left="5097" w:hanging="360"/>
+      </w:pPr>
+      <w:rPr>
+        <w:rFonts w:ascii="Symbol" w:hAnsi="Symbol" w:hint="default"/>
+      </w:rPr>
+    </w:lvl>
+    <w:lvl w:ilvl="7" w:tplc="040A0003" w:tentative="1">
+      <w:start w:val="1"/>
+      <w:numFmt w:val="bullet"/>
+      <w:lvlText w:val="o"/>
+      <w:lvlJc w:val="left"/>
+      <w:pPr>
+        <w:ind w:left="5817" w:hanging="360"/>
+      </w:pPr>
+      <w:rPr>
+        <w:rFonts w:ascii="Courier New" w:hAnsi="Courier New" w:cs="Courier New" w:hint="default"/>
+      </w:rPr>
+    </w:lvl>
+    <w:lvl w:ilvl="8" w:tplc="040A0005" w:tentative="1">
+      <w:start w:val="1"/>
+      <w:numFmt w:val="bullet"/>
+      <w:lvlText w:val=""/>
+      <w:lvlJc w:val="left"/>
+      <w:pPr>
+        <w:ind w:left="6537" w:hanging="360"/>
+      </w:pPr>
+      <w:rPr>
+        <w:rFonts w:ascii="Wingdings" w:hAnsi="Wingdings" w:hint="default"/>
+      </w:rPr>
+    </w:lvl>
+  </w:abstractNum>
+  <w:abstractNum w:abstractNumId="8">
+    <w:nsid w:val="5DEC7BF0"/>
+    <w:multiLevelType w:val="hybridMultilevel"/>
+    <w:tmpl w:val="13F4ECE0"/>
+    <w:lvl w:ilvl="0" w:tplc="040A0001">
+      <w:start w:val="1"/>
+      <w:numFmt w:val="bullet"/>
+      <w:lvlText w:val=""/>
+      <w:lvlJc w:val="left"/>
+      <w:pPr>
+        <w:ind w:left="720" w:hanging="360"/>
+      </w:pPr>
+      <w:rPr>
+        <w:rFonts w:ascii="Symbol" w:hAnsi="Symbol" w:hint="default"/>
+      </w:rPr>
+    </w:lvl>
+    <w:lvl w:ilvl="1" w:tplc="040A0003" w:tentative="1">
+      <w:start w:val="1"/>
+      <w:numFmt w:val="bullet"/>
+      <w:lvlText w:val="o"/>
+      <w:lvlJc w:val="left"/>
+      <w:pPr>
+        <w:ind w:left="1440" w:hanging="360"/>
+      </w:pPr>
+      <w:rPr>
+        <w:rFonts w:ascii="Courier New" w:hAnsi="Courier New" w:cs="Courier New" w:hint="default"/>
+      </w:rPr>
+    </w:lvl>
+    <w:lvl w:ilvl="2" w:tplc="040A0005" w:tentative="1">
+      <w:start w:val="1"/>
+      <w:numFmt w:val="bullet"/>
+      <w:lvlText w:val=""/>
+      <w:lvlJc w:val="left"/>
+      <w:pPr>
+        <w:ind w:left="2160" w:hanging="360"/>
+      </w:pPr>
+      <w:rPr>
+        <w:rFonts w:ascii="Wingdings" w:hAnsi="Wingdings" w:hint="default"/>
+      </w:rPr>
+    </w:lvl>
+    <w:lvl w:ilvl="3" w:tplc="040A0001" w:tentative="1">
+      <w:start w:val="1"/>
+      <w:numFmt w:val="bullet"/>
+      <w:lvlText w:val=""/>
+      <w:lvlJc w:val="left"/>
+      <w:pPr>
+        <w:ind w:left="2880" w:hanging="360"/>
+      </w:pPr>
+      <w:rPr>
+        <w:rFonts w:ascii="Symbol" w:hAnsi="Symbol" w:hint="default"/>
+      </w:rPr>
+    </w:lvl>
+    <w:lvl w:ilvl="4" w:tplc="040A0003" w:tentative="1">
+      <w:start w:val="1"/>
+      <w:numFmt w:val="bullet"/>
+      <w:lvlText w:val="o"/>
+      <w:lvlJc w:val="left"/>
+      <w:pPr>
+        <w:ind w:left="3600" w:hanging="360"/>
+      </w:pPr>
+      <w:rPr>
+        <w:rFonts w:ascii="Courier New" w:hAnsi="Courier New" w:cs="Courier New" w:hint="default"/>
+      </w:rPr>
+    </w:lvl>
+    <w:lvl w:ilvl="5" w:tplc="040A0005" w:tentative="1">
+      <w:start w:val="1"/>
+      <w:numFmt w:val="bullet"/>
+      <w:lvlText w:val=""/>
+      <w:lvlJc w:val="left"/>
+      <w:pPr>
+        <w:ind w:left="4320" w:hanging="360"/>
+      </w:pPr>
+      <w:rPr>
+        <w:rFonts w:ascii="Wingdings" w:hAnsi="Wingdings" w:hint="default"/>
+      </w:rPr>
+    </w:lvl>
+    <w:lvl w:ilvl="6" w:tplc="040A0001" w:tentative="1">
+      <w:start w:val="1"/>
+      <w:numFmt w:val="bullet"/>
+      <w:lvlText w:val=""/>
+      <w:lvlJc w:val="left"/>
+      <w:pPr>
+        <w:ind w:left="5040" w:hanging="360"/>
+      </w:pPr>
+      <w:rPr>
+        <w:rFonts w:ascii="Symbol" w:hAnsi="Symbol" w:hint="default"/>
+      </w:rPr>
+    </w:lvl>
+    <w:lvl w:ilvl="7" w:tplc="040A0003" w:tentative="1">
+      <w:start w:val="1"/>
+      <w:numFmt w:val="bullet"/>
+      <w:lvlText w:val="o"/>
+      <w:lvlJc w:val="left"/>
+      <w:pPr>
+        <w:ind w:left="5760" w:hanging="360"/>
+      </w:pPr>
+      <w:rPr>
+        <w:rFonts w:ascii="Courier New" w:hAnsi="Courier New" w:cs="Courier New" w:hint="default"/>
+      </w:rPr>
+    </w:lvl>
+    <w:lvl w:ilvl="8" w:tplc="040A0005" w:tentative="1">
+      <w:start w:val="1"/>
+      <w:numFmt w:val="bullet"/>
+      <w:lvlText w:val=""/>
+      <w:lvlJc w:val="left"/>
+      <w:pPr>
+        <w:ind w:left="6480" w:hanging="360"/>
+      </w:pPr>
+      <w:rPr>
+        <w:rFonts w:ascii="Wingdings" w:hAnsi="Wingdings" w:hint="default"/>
+      </w:rPr>
+    </w:lvl>
+  </w:abstractNum>
+  <w:abstractNum w:abstractNumId="9">
+    <w:nsid w:val="66F1748A"/>
+    <w:multiLevelType w:val="hybridMultilevel"/>
+    <w:tmpl w:val="3C86432C"/>
+    <w:lvl w:ilvl="0" w:tplc="0C0A000F">
+      <w:start w:val="1"/>
+      <w:numFmt w:val="decimal"/>
+      <w:lvlText w:val="%1."/>
+      <w:lvlJc w:val="left"/>
+      <w:pPr>
+        <w:ind w:left="720" w:hanging="360"/>
+      </w:pPr>
+      <w:rPr>
+        <w:rFonts w:hint="default"/>
+      </w:rPr>
+    </w:lvl>
+    <w:lvl w:ilvl="1" w:tplc="0C0A0019" w:tentative="1">
+      <w:start w:val="1"/>
+      <w:numFmt w:val="lowerLetter"/>
+      <w:lvlText w:val="%2."/>
+      <w:lvlJc w:val="left"/>
+      <w:pPr>
+        <w:ind w:left="1440" w:hanging="360"/>
+      </w:pPr>
+    </w:lvl>
+    <w:lvl w:ilvl="2" w:tplc="0C0A001B" w:tentative="1">
+      <w:start w:val="1"/>
+      <w:numFmt w:val="lowerRoman"/>
+      <w:lvlText w:val="%3."/>
+      <w:lvlJc w:val="right"/>
+      <w:pPr>
+        <w:ind w:left="2160" w:hanging="180"/>
+      </w:pPr>
+    </w:lvl>
+    <w:lvl w:ilvl="3" w:tplc="0C0A000F" w:tentative="1">
+      <w:start w:val="1"/>
+      <w:numFmt w:val="decimal"/>
+      <w:lvlText w:val="%4."/>
+      <w:lvlJc w:val="left"/>
+      <w:pPr>
+        <w:ind w:left="2880" w:hanging="360"/>
+      </w:pPr>
+    </w:lvl>
+    <w:lvl w:ilvl="4" w:tplc="0C0A0019" w:tentative="1">
+      <w:start w:val="1"/>
+      <w:numFmt w:val="lowerLetter"/>
+      <w:lvlText w:val="%5."/>
+      <w:lvlJc w:val="left"/>
+      <w:pPr>
+        <w:ind w:left="3600" w:hanging="360"/>
+      </w:pPr>
+    </w:lvl>
+    <w:lvl w:ilvl="5" w:tplc="0C0A001B" w:tentative="1">
+      <w:start w:val="1"/>
+      <w:numFmt w:val="lowerRoman"/>
+      <w:lvlText w:val="%6."/>
+      <w:lvlJc w:val="right"/>
+      <w:pPr>
+        <w:ind w:left="4320" w:hanging="180"/>
+      </w:pPr>
+    </w:lvl>
+    <w:lvl w:ilvl="6" w:tplc="0C0A000F" w:tentative="1">
+      <w:start w:val="1"/>
+      <w:numFmt w:val="decimal"/>
+      <w:lvlText w:val="%7."/>
+      <w:lvlJc w:val="left"/>
+      <w:pPr>
+        <w:ind w:left="5040" w:hanging="360"/>
+      </w:pPr>
+    </w:lvl>
+    <w:lvl w:ilvl="7" w:tplc="0C0A0019" w:tentative="1">
+      <w:start w:val="1"/>
+      <w:numFmt w:val="lowerLetter"/>
+      <w:lvlText w:val="%8."/>
+      <w:lvlJc w:val="left"/>
+      <w:pPr>
+        <w:ind w:left="5760" w:hanging="360"/>
+      </w:pPr>
+    </w:lvl>
+    <w:lvl w:ilvl="8" w:tplc="0C0A001B" w:tentative="1">
+      <w:start w:val="1"/>
+      <w:numFmt w:val="lowerRoman"/>
+      <w:lvlText w:val="%9."/>
+      <w:lvlJc w:val="right"/>
+      <w:pPr>
+        <w:ind w:left="6480" w:hanging="180"/>
+      </w:pPr>
+    </w:lvl>
+  </w:abstractNum>
+  <w:abstractNum w:abstractNumId="10">
+    <w:nsid w:val="6ED52C69"/>
+    <w:multiLevelType w:val="hybridMultilevel"/>
+    <w:tmpl w:val="3C86432C"/>
+    <w:lvl w:ilvl="0" w:tplc="0C0A000F">
+      <w:start w:val="1"/>
+      <w:numFmt w:val="decimal"/>
+      <w:lvlText w:val="%1."/>
+      <w:lvlJc w:val="left"/>
+      <w:pPr>
+        <w:ind w:left="720" w:hanging="360"/>
+      </w:pPr>
+      <w:rPr>
+        <w:rFonts w:hint="default"/>
+      </w:rPr>
+    </w:lvl>
+    <w:lvl w:ilvl="1" w:tplc="0C0A0019" w:tentative="1">
+      <w:start w:val="1"/>
+      <w:numFmt w:val="lowerLetter"/>
+      <w:lvlText w:val="%2."/>
+      <w:lvlJc w:val="left"/>
+      <w:pPr>
+        <w:ind w:left="1440" w:hanging="360"/>
+      </w:pPr>
+    </w:lvl>
+    <w:lvl w:ilvl="2" w:tplc="0C0A001B" w:tentative="1">
+      <w:start w:val="1"/>
+      <w:numFmt w:val="lowerRoman"/>
+      <w:lvlText w:val="%3."/>
+      <w:lvlJc w:val="right"/>
+      <w:pPr>
+        <w:ind w:left="2160" w:hanging="180"/>
+      </w:pPr>
+    </w:lvl>
+    <w:lvl w:ilvl="3" w:tplc="0C0A000F" w:tentative="1">
+      <w:start w:val="1"/>
+      <w:numFmt w:val="decimal"/>
+      <w:lvlText w:val="%4."/>
+      <w:lvlJc w:val="left"/>
+      <w:pPr>
+        <w:ind w:left="2880" w:hanging="360"/>
+      </w:pPr>
+    </w:lvl>
+    <w:lvl w:ilvl="4" w:tplc="0C0A0019" w:tentative="1">
+      <w:start w:val="1"/>
+      <w:numFmt w:val="lowerLetter"/>
+      <w:lvlText w:val="%5."/>
+      <w:lvlJc w:val="left"/>
+      <w:pPr>
+        <w:ind w:left="3600" w:hanging="360"/>
+      </w:pPr>
+    </w:lvl>
+    <w:lvl w:ilvl="5" w:tplc="0C0A001B" w:tentative="1">
+      <w:start w:val="1"/>
+      <w:numFmt w:val="lowerRoman"/>
+      <w:lvlText w:val="%6."/>
+      <w:lvlJc w:val="right"/>
+      <w:pPr>
+        <w:ind w:left="4320" w:hanging="180"/>
+      </w:pPr>
+    </w:lvl>
+    <w:lvl w:ilvl="6" w:tplc="0C0A000F" w:tentative="1">
+      <w:start w:val="1"/>
+      <w:numFmt w:val="decimal"/>
+      <w:lvlText w:val="%7."/>
+      <w:lvlJc w:val="left"/>
+      <w:pPr>
+        <w:ind w:left="5040" w:hanging="360"/>
+      </w:pPr>
+    </w:lvl>
+    <w:lvl w:ilvl="7" w:tplc="0C0A0019" w:tentative="1">
+      <w:start w:val="1"/>
+      <w:numFmt w:val="lowerLetter"/>
+      <w:lvlText w:val="%8."/>
+      <w:lvlJc w:val="left"/>
+      <w:pPr>
+        <w:ind w:left="5760" w:hanging="360"/>
+      </w:pPr>
+    </w:lvl>
+    <w:lvl w:ilvl="8" w:tplc="0C0A001B" w:tentative="1">
+      <w:start w:val="1"/>
+      <w:numFmt w:val="lowerRoman"/>
+      <w:lvlText w:val="%9."/>
+      <w:lvlJc w:val="right"/>
+      <w:pPr>
+        <w:ind w:left="6480" w:hanging="180"/>
+      </w:pPr>
+    </w:lvl>
+  </w:abstractNum>
+  <w:abstractNum w:abstractNumId="11">
     <w:nsid w:val="71C55971"/>
     <w:multiLevelType w:val="hybridMultilevel"/>
     <w:tmpl w:val="3C86432C"/>
@@ -1887,7 +3808,7 @@
       </w:pPr>
     </w:lvl>
   </w:abstractNum>
-  <w:abstractNum w:abstractNumId="6">
+  <w:abstractNum w:abstractNumId="12">
     <w:nsid w:val="733469CF"/>
     <w:multiLevelType w:val="hybridMultilevel"/>
     <w:tmpl w:val="3C86432C"/>
@@ -1976,26 +3897,136 @@
       </w:pPr>
     </w:lvl>
   </w:abstractNum>
+  <w:abstractNum w:abstractNumId="13">
+    <w:nsid w:val="76417889"/>
+    <w:multiLevelType w:val="hybridMultilevel"/>
+    <w:tmpl w:val="3C86432C"/>
+    <w:lvl w:ilvl="0" w:tplc="0C0A000F">
+      <w:start w:val="1"/>
+      <w:numFmt w:val="decimal"/>
+      <w:lvlText w:val="%1."/>
+      <w:lvlJc w:val="left"/>
+      <w:pPr>
+        <w:ind w:left="720" w:hanging="360"/>
+      </w:pPr>
+      <w:rPr>
+        <w:rFonts w:hint="default"/>
+      </w:rPr>
+    </w:lvl>
+    <w:lvl w:ilvl="1" w:tplc="0C0A0019" w:tentative="1">
+      <w:start w:val="1"/>
+      <w:numFmt w:val="lowerLetter"/>
+      <w:lvlText w:val="%2."/>
+      <w:lvlJc w:val="left"/>
+      <w:pPr>
+        <w:ind w:left="1440" w:hanging="360"/>
+      </w:pPr>
+    </w:lvl>
+    <w:lvl w:ilvl="2" w:tplc="0C0A001B" w:tentative="1">
+      <w:start w:val="1"/>
+      <w:numFmt w:val="lowerRoman"/>
+      <w:lvlText w:val="%3."/>
+      <w:lvlJc w:val="right"/>
+      <w:pPr>
+        <w:ind w:left="2160" w:hanging="180"/>
+      </w:pPr>
+    </w:lvl>
+    <w:lvl w:ilvl="3" w:tplc="0C0A000F" w:tentative="1">
+      <w:start w:val="1"/>
+      <w:numFmt w:val="decimal"/>
+      <w:lvlText w:val="%4."/>
+      <w:lvlJc w:val="left"/>
+      <w:pPr>
+        <w:ind w:left="2880" w:hanging="360"/>
+      </w:pPr>
+    </w:lvl>
+    <w:lvl w:ilvl="4" w:tplc="0C0A0019" w:tentative="1">
+      <w:start w:val="1"/>
+      <w:numFmt w:val="lowerLetter"/>
+      <w:lvlText w:val="%5."/>
+      <w:lvlJc w:val="left"/>
+      <w:pPr>
+        <w:ind w:left="3600" w:hanging="360"/>
+      </w:pPr>
+    </w:lvl>
+    <w:lvl w:ilvl="5" w:tplc="0C0A001B" w:tentative="1">
+      <w:start w:val="1"/>
+      <w:numFmt w:val="lowerRoman"/>
+      <w:lvlText w:val="%6."/>
+      <w:lvlJc w:val="right"/>
+      <w:pPr>
+        <w:ind w:left="4320" w:hanging="180"/>
+      </w:pPr>
+    </w:lvl>
+    <w:lvl w:ilvl="6" w:tplc="0C0A000F" w:tentative="1">
+      <w:start w:val="1"/>
+      <w:numFmt w:val="decimal"/>
+      <w:lvlText w:val="%7."/>
+      <w:lvlJc w:val="left"/>
+      <w:pPr>
+        <w:ind w:left="5040" w:hanging="360"/>
+      </w:pPr>
+    </w:lvl>
+    <w:lvl w:ilvl="7" w:tplc="0C0A0019" w:tentative="1">
+      <w:start w:val="1"/>
+      <w:numFmt w:val="lowerLetter"/>
+      <w:lvlText w:val="%8."/>
+      <w:lvlJc w:val="left"/>
+      <w:pPr>
+        <w:ind w:left="5760" w:hanging="360"/>
+      </w:pPr>
+    </w:lvl>
+    <w:lvl w:ilvl="8" w:tplc="0C0A001B" w:tentative="1">
+      <w:start w:val="1"/>
+      <w:numFmt w:val="lowerRoman"/>
+      <w:lvlText w:val="%9."/>
+      <w:lvlJc w:val="right"/>
+      <w:pPr>
+        <w:ind w:left="6480" w:hanging="180"/>
+      </w:pPr>
+    </w:lvl>
+  </w:abstractNum>
   <w:num w:numId="1">
-    <w:abstractNumId w:val="2"/>
+    <w:abstractNumId w:val="3"/>
   </w:num>
   <w:num w:numId="2">
-    <w:abstractNumId w:val="5"/>
+    <w:abstractNumId w:val="11"/>
   </w:num>
   <w:num w:numId="3">
-    <w:abstractNumId w:val="3"/>
+    <w:abstractNumId w:val="5"/>
   </w:num>
   <w:num w:numId="4">
     <w:abstractNumId w:val="1"/>
   </w:num>
   <w:num w:numId="5">
-    <w:abstractNumId w:val="6"/>
+    <w:abstractNumId w:val="12"/>
   </w:num>
   <w:num w:numId="6">
-    <w:abstractNumId w:val="4"/>
+    <w:abstractNumId w:val="6"/>
   </w:num>
   <w:num w:numId="7">
     <w:abstractNumId w:val="0"/>
+  </w:num>
+  <w:num w:numId="8">
+    <w:abstractNumId w:val="9"/>
+  </w:num>
+  <w:num w:numId="9">
+    <w:abstractNumId w:val="13"/>
+  </w:num>
+  <w:num w:numId="10">
+    <w:abstractNumId w:val="2"/>
+  </w:num>
+  <w:num w:numId="11">
+    <w:abstractNumId w:val="10"/>
+  </w:num>
+  <w:num w:numId="12">
+    <w:abstractNumId w:val="4"/>
+  </w:num>
+  <w:num w:numId="13">
+    <w:abstractNumId w:val="7"/>
+  </w:num>
+  <w:num w:numId="14">
+    <w:abstractNumId w:val="8"/>
   </w:num>
 </w:numbering>
 </file>
@@ -2395,7 +4426,7 @@
   <w:style w:type="paragraph" w:default="1" w:styleId="Normal">
     <w:name w:val="Normal"/>
     <w:qFormat/>
-    <w:rsid w:val="001E656E"/>
+    <w:rsid w:val="00A244CB"/>
     <w:pPr>
       <w:spacing w:after="0" w:line="240" w:lineRule="auto"/>
     </w:pPr>
@@ -2692,6 +4723,75 @@
         <w:shd w:val="clear" w:color="auto" w:fill="D9E2F3" w:themeFill="accent1" w:themeFillTint="33"/>
       </w:tcPr>
     </w:tblStylePr>
+  </w:style>
+  <w:style w:type="paragraph" w:styleId="Puesto">
+    <w:name w:val="Title"/>
+    <w:basedOn w:val="Normal"/>
+    <w:next w:val="Normal"/>
+    <w:link w:val="PuestoCar"/>
+    <w:uiPriority w:val="10"/>
+    <w:qFormat/>
+    <w:rsid w:val="002D0F93"/>
+    <w:pPr>
+      <w:contextualSpacing/>
+    </w:pPr>
+    <w:rPr>
+      <w:rFonts w:asciiTheme="majorHAnsi" w:eastAsiaTheme="majorEastAsia" w:hAnsiTheme="majorHAnsi" w:cstheme="majorBidi"/>
+      <w:spacing w:val="-10"/>
+      <w:kern w:val="28"/>
+      <w:sz w:val="56"/>
+      <w:szCs w:val="56"/>
+    </w:rPr>
+  </w:style>
+  <w:style w:type="character" w:customStyle="1" w:styleId="PuestoCar">
+    <w:name w:val="Puesto Car"/>
+    <w:basedOn w:val="Fuentedeprrafopredeter"/>
+    <w:link w:val="Puesto"/>
+    <w:uiPriority w:val="10"/>
+    <w:rsid w:val="002D0F93"/>
+    <w:rPr>
+      <w:rFonts w:asciiTheme="majorHAnsi" w:eastAsiaTheme="majorEastAsia" w:hAnsiTheme="majorHAnsi" w:cstheme="majorBidi"/>
+      <w:spacing w:val="-10"/>
+      <w:kern w:val="28"/>
+      <w:sz w:val="56"/>
+      <w:szCs w:val="56"/>
+      <w:lang w:val="es-ES_tradnl" w:eastAsia="es-ES_tradnl"/>
+    </w:rPr>
+  </w:style>
+  <w:style w:type="paragraph" w:styleId="Subttulo">
+    <w:name w:val="Subtitle"/>
+    <w:basedOn w:val="Normal"/>
+    <w:next w:val="Normal"/>
+    <w:link w:val="SubttuloCar"/>
+    <w:uiPriority w:val="11"/>
+    <w:qFormat/>
+    <w:rsid w:val="002D0F93"/>
+    <w:pPr>
+      <w:numPr>
+        <w:ilvl w:val="1"/>
+      </w:numPr>
+      <w:spacing w:after="160"/>
+    </w:pPr>
+    <w:rPr>
+      <w:rFonts w:asciiTheme="minorHAnsi" w:eastAsiaTheme="minorEastAsia" w:hAnsiTheme="minorHAnsi" w:cstheme="minorBidi"/>
+      <w:color w:val="5A5A5A" w:themeColor="text1" w:themeTint="A5"/>
+      <w:spacing w:val="15"/>
+      <w:sz w:val="22"/>
+      <w:szCs w:val="22"/>
+    </w:rPr>
+  </w:style>
+  <w:style w:type="character" w:customStyle="1" w:styleId="SubttuloCar">
+    <w:name w:val="Subtítulo Car"/>
+    <w:basedOn w:val="Fuentedeprrafopredeter"/>
+    <w:link w:val="Subttulo"/>
+    <w:uiPriority w:val="11"/>
+    <w:rsid w:val="002D0F93"/>
+    <w:rPr>
+      <w:rFonts w:eastAsiaTheme="minorEastAsia"/>
+      <w:color w:val="5A5A5A" w:themeColor="text1" w:themeTint="A5"/>
+      <w:spacing w:val="15"/>
+      <w:lang w:val="es-ES_tradnl" w:eastAsia="es-ES_tradnl"/>
+    </w:rPr>
   </w:style>
 </w:styles>
 </file>
@@ -3015,7 +5115,7 @@
 </file>
 
 <file path=customXml/itemProps2.xml><?xml version="1.0" encoding="utf-8"?>
-<ds:datastoreItem xmlns:ds="http://schemas.openxmlformats.org/officeDocument/2006/customXml" ds:itemID="{56B6AB71-681B-0244-B6DA-5B60809FEFA8}">
+<ds:datastoreItem xmlns:ds="http://schemas.openxmlformats.org/officeDocument/2006/customXml" ds:itemID="{F237E857-9720-A046-9FF2-93B0F695F9B1}">
   <ds:schemaRefs>
     <ds:schemaRef ds:uri="http://schemas.openxmlformats.org/officeDocument/2006/bibliography"/>
   </ds:schemaRefs>

</xml_diff>